<commit_message>
global exception except unit tests
</commit_message>
<xml_diff>
--- a/OOAD/Samenvatting OO design .docx
+++ b/OOAD/Samenvatting OO design .docx
@@ -1994,35 +1994,7 @@
         <w:rPr>
           <w:lang w:val="en-GB"/>
         </w:rPr>
-        <w:t xml:space="preserve">GRASP </w:t>
-      </w:r>
-      <w:proofErr w:type="spellStart"/>
-      <w:r>
-        <w:rPr>
-          <w:lang w:val="en-GB"/>
-        </w:rPr>
-        <w:t>staat</w:t>
-      </w:r>
-      <w:proofErr w:type="spellEnd"/>
-      <w:r>
-        <w:rPr>
-          <w:lang w:val="en-GB"/>
-        </w:rPr>
-        <w:t xml:space="preserve"> </w:t>
-      </w:r>
-      <w:proofErr w:type="spellStart"/>
-      <w:r>
-        <w:rPr>
-          <w:lang w:val="en-GB"/>
-        </w:rPr>
-        <w:t>voor</w:t>
-      </w:r>
-      <w:proofErr w:type="spellEnd"/>
-      <w:r>
-        <w:rPr>
-          <w:lang w:val="en-GB"/>
-        </w:rPr>
-        <w:t xml:space="preserve"> </w:t>
+        <w:t xml:space="preserve">GRASP staat voor </w:t>
       </w:r>
       <w:r>
         <w:rPr>
@@ -2080,34 +2052,10 @@
     </w:p>
     <w:p>
       <w:r>
-        <w:t xml:space="preserve">Voor de laatste letter van acroniem GRASP wordt zowel </w:t>
-      </w:r>
-      <w:proofErr w:type="spellStart"/>
-      <w:r>
-        <w:t>Patterns</w:t>
-      </w:r>
-      <w:proofErr w:type="spellEnd"/>
-      <w:r>
-        <w:t xml:space="preserve"> (patronen) als </w:t>
-      </w:r>
-      <w:proofErr w:type="spellStart"/>
-      <w:r>
-        <w:t>Principles</w:t>
-      </w:r>
-      <w:proofErr w:type="spellEnd"/>
-      <w:r>
-        <w:t xml:space="preserve"> (richtlijnen) gebruikt. </w:t>
-      </w:r>
-      <w:r>
-        <w:t xml:space="preserve">Een </w:t>
-      </w:r>
-      <w:proofErr w:type="spellStart"/>
-      <w:r>
-        <w:t>pattern</w:t>
-      </w:r>
-      <w:proofErr w:type="spellEnd"/>
-      <w:r>
-        <w:t xml:space="preserve"> is een beschrijving van een probleem en een oplossing, dat kan worden toegepast in nieuwe contexten</w:t>
+        <w:t xml:space="preserve">Voor de laatste letter van acroniem GRASP wordt zowel Patterns (patronen) als Principles (richtlijnen) gebruikt. </w:t>
+      </w:r>
+      <w:r>
+        <w:t>Een pattern is een beschrijving van een probleem en een oplossing, dat kan worden toegepast in nieuwe contexten</w:t>
       </w:r>
       <w:sdt>
         <w:sdtPr>
@@ -2177,11 +2125,9 @@
           <w:numId w:val="4"/>
         </w:numPr>
       </w:pPr>
-      <w:proofErr w:type="spellStart"/>
       <w:r>
         <w:t>Creator</w:t>
       </w:r>
-      <w:proofErr w:type="spellEnd"/>
     </w:p>
     <w:p>
       <w:pPr>
@@ -2334,15 +2280,7 @@
     </w:p>
     <w:p>
       <w:r>
-        <w:t xml:space="preserve">De controller is verantwoordelijk voor het behandelen van de verzoeken van actoren. De controller is de tussenpersoon tussen uw gebruiker die op "Verzenden" klikt en uw </w:t>
-      </w:r>
-      <w:proofErr w:type="spellStart"/>
-      <w:r>
-        <w:t>back-end</w:t>
-      </w:r>
-      <w:proofErr w:type="spellEnd"/>
-      <w:r>
-        <w:t xml:space="preserve"> om dat te laten gebeuren</w:t>
+        <w:t>De controller is verantwoordelijk voor het behandelen van de verzoeken van actoren. De controller is de tussenpersoon tussen uw gebruiker die op "Verzenden" klikt en uw back-end om dat te laten gebeuren</w:t>
       </w:r>
       <w:r>
         <w:t xml:space="preserve"> </w:t>
@@ -2556,15 +2494,7 @@
     </w:p>
     <w:p>
       <w:r>
-        <w:t xml:space="preserve">Geef de </w:t>
-      </w:r>
-      <w:proofErr w:type="spellStart"/>
-      <w:r>
-        <w:t>responsibility</w:t>
-      </w:r>
-      <w:proofErr w:type="spellEnd"/>
-      <w:r>
-        <w:t xml:space="preserve"> aan een class die:</w:t>
+        <w:t>Geef de responsibility aan een class die:</w:t>
       </w:r>
     </w:p>
     <w:p>
@@ -2606,16 +2536,8 @@
         <w:rPr>
           <w:lang w:val="en-GB"/>
         </w:rPr>
-        <w:t xml:space="preserve">Of de use case </w:t>
-      </w:r>
-      <w:proofErr w:type="spellStart"/>
-      <w:r>
-        <w:rPr>
-          <w:lang w:val="en-GB"/>
-        </w:rPr>
-        <w:t>representeert</w:t>
-      </w:r>
-      <w:proofErr w:type="spellEnd"/>
+        <w:t>Of de use case representeert</w:t>
+      </w:r>
       <w:r>
         <w:rPr>
           <w:noProof/>
@@ -2741,15 +2663,7 @@
                               <w:fldChar w:fldCharType="end"/>
                             </w:r>
                             <w:r>
-                              <w:t xml:space="preserve">; Hoort het </w:t>
-                            </w:r>
-                            <w:proofErr w:type="spellStart"/>
-                            <w:r>
-                              <w:t>Syteem</w:t>
-                            </w:r>
-                            <w:proofErr w:type="spellEnd"/>
-                            <w:r>
-                              <w:t xml:space="preserve"> al deze events op te vangen of is dat dus een taak van een controller?</w:t>
+                              <w:t>; Hoort het Syteem al deze events op te vangen of is dat dus een taak van een controller?</w:t>
                             </w:r>
                             <w:bookmarkEnd w:id="4"/>
                             <w:bookmarkEnd w:id="5"/>
@@ -2808,15 +2722,7 @@
                         <w:fldChar w:fldCharType="end"/>
                       </w:r>
                       <w:r>
-                        <w:t xml:space="preserve">; Hoort het </w:t>
-                      </w:r>
-                      <w:proofErr w:type="spellStart"/>
-                      <w:r>
-                        <w:t>Syteem</w:t>
-                      </w:r>
-                      <w:proofErr w:type="spellEnd"/>
-                      <w:r>
-                        <w:t xml:space="preserve"> al deze events op te vangen of is dat dus een taak van een controller?</w:t>
+                        <w:t>; Hoort het Syteem al deze events op te vangen of is dat dus een taak van een controller?</w:t>
                       </w:r>
                       <w:bookmarkEnd w:id="6"/>
                       <w:bookmarkEnd w:id="7"/>
@@ -2852,47 +2758,23 @@
           <w:b/>
           <w:bCs/>
         </w:rPr>
-        <w:t xml:space="preserve">Een Controller is géén </w:t>
-      </w:r>
-      <w:proofErr w:type="spellStart"/>
+        <w:t>Een Controller is géén user-interface object</w:t>
+      </w:r>
+      <w:r>
+        <w:t>,</w:t>
+      </w:r>
       <w:r>
         <w:rPr>
           <w:b/>
           <w:bCs/>
         </w:rPr>
-        <w:t>user-interface</w:t>
-      </w:r>
-      <w:proofErr w:type="spellEnd"/>
-      <w:r>
-        <w:rPr>
-          <w:b/>
-          <w:bCs/>
-        </w:rPr>
-        <w:t xml:space="preserve"> object</w:t>
-      </w:r>
-      <w:r>
-        <w:t>,</w:t>
-      </w:r>
-      <w:r>
-        <w:rPr>
-          <w:b/>
-          <w:bCs/>
-        </w:rPr>
         <w:t xml:space="preserve"> </w:t>
       </w:r>
       <w:r>
         <w:t>s</w:t>
       </w:r>
       <w:r>
-        <w:t xml:space="preserve">ystem events mogen daardoor niet worden afgehandeld door de </w:t>
-      </w:r>
-      <w:proofErr w:type="spellStart"/>
-      <w:r>
-        <w:t>presentatielaag</w:t>
-      </w:r>
-      <w:proofErr w:type="spellEnd"/>
-      <w:r>
-        <w:t xml:space="preserve"> (UI)</w:t>
+        <w:t>ystem events mogen daardoor niet worden afgehandeld door de presentatielaag (UI)</w:t>
       </w:r>
       <w:sdt>
         <w:sdtPr>
@@ -3022,13 +2904,8 @@
       <w:bookmarkEnd w:id="9"/>
     </w:p>
     <w:p>
-      <w:proofErr w:type="spellStart"/>
-      <w:r>
-        <w:t>Creator</w:t>
-      </w:r>
-      <w:proofErr w:type="spellEnd"/>
-      <w:r>
-        <w:t xml:space="preserve"> is een GRASP-patroon dat helpt om te beslissen welke klasse verantwoordelijk moet zijn voor het maken van een nieuwe instantie van een klasse. Het maken van objecten is een belangrijk proces en het is handig om een principe te hebben om te beslissen wie een instantie van een klasse moet maken.</w:t>
+      <w:r>
+        <w:t>Creator is een GRASP-patroon dat helpt om te beslissen welke klasse verantwoordelijk moet zijn voor het maken van een nieuwe instantie van een klasse. Het maken van objecten is een belangrijk proces en het is handig om een principe te hebben om te beslissen wie een instantie van een klasse moet maken.</w:t>
       </w:r>
       <w:sdt>
         <w:sdtPr>
@@ -3253,23 +3130,7 @@
         <w:fldChar w:fldCharType="end"/>
       </w:r>
       <w:r>
-        <w:t xml:space="preserve">; In dit geval maakt Sale gebruik van een </w:t>
-      </w:r>
-      <w:proofErr w:type="spellStart"/>
-      <w:r>
-        <w:t>SalesLineItem</w:t>
-      </w:r>
-      <w:proofErr w:type="spellEnd"/>
-      <w:r>
-        <w:t xml:space="preserve">. Dus hebben we </w:t>
-      </w:r>
-      <w:proofErr w:type="spellStart"/>
-      <w:r>
-        <w:t>temaken</w:t>
-      </w:r>
-      <w:proofErr w:type="spellEnd"/>
-      <w:r>
-        <w:t xml:space="preserve"> met optie b. B legt A vast</w:t>
+        <w:t>; In dit geval maakt Sale gebruik van een SalesLineItem. Dus hebben we temaken met optie b. B legt A vast</w:t>
       </w:r>
       <w:bookmarkEnd w:id="10"/>
     </w:p>
@@ -3352,15 +3213,7 @@
     </w:p>
     <w:p>
       <w:r>
-        <w:t xml:space="preserve">Ik moet </w:t>
-      </w:r>
-      <w:proofErr w:type="spellStart"/>
-      <w:r>
-        <w:t>responsibilities</w:t>
-      </w:r>
-      <w:proofErr w:type="spellEnd"/>
-      <w:r>
-        <w:t xml:space="preserve"> aan classes toewijzen </w:t>
+        <w:t xml:space="preserve">Ik moet responsibilities aan classes toewijzen </w:t>
       </w:r>
       <w:r>
         <w:t>w</w:t>
@@ -3386,23 +3239,7 @@
     </w:p>
     <w:p>
       <w:r>
-        <w:t xml:space="preserve">Wijs een </w:t>
-      </w:r>
-      <w:proofErr w:type="spellStart"/>
-      <w:r>
-        <w:t>responsibility</w:t>
-      </w:r>
-      <w:proofErr w:type="spellEnd"/>
-      <w:r>
-        <w:t xml:space="preserve"> toe aan die class die de vereiste informatie heeft om aan die </w:t>
-      </w:r>
-      <w:proofErr w:type="spellStart"/>
-      <w:r>
-        <w:t>responsibility</w:t>
-      </w:r>
-      <w:proofErr w:type="spellEnd"/>
-      <w:r>
-        <w:t xml:space="preserve"> te voldoen</w:t>
+        <w:t>Wijs een responsibility toe aan die class die de vereiste informatie heeft om aan die responsibility te voldoen</w:t>
       </w:r>
       <w:r>
         <w:t>.</w:t>
@@ -3425,13 +3262,8 @@
     </w:p>
     <w:p>
       <w:r>
-        <w:t xml:space="preserve">Information </w:t>
-      </w:r>
-      <w:proofErr w:type="spellStart"/>
-      <w:r>
-        <w:t>hiding</w:t>
-      </w:r>
-      <w:proofErr w:type="spellEnd"/>
+        <w:t>Information hiding</w:t>
+      </w:r>
       <w:r>
         <w:t>( e</w:t>
       </w:r>
@@ -3568,13 +3400,8 @@
         <w:fldChar w:fldCharType="end"/>
       </w:r>
       <w:r>
-        <w:t xml:space="preserve">; Hier is goed te zien dat Information Expert is toegepast. Omdat, een </w:t>
-      </w:r>
-      <w:proofErr w:type="spellStart"/>
-      <w:r>
-        <w:t>total</w:t>
-      </w:r>
-      <w:proofErr w:type="spellEnd"/>
+        <w:t>; Hier is goed te zien dat Information Expert is toegepast. Omdat, een total</w:t>
+      </w:r>
       <w:r>
         <w:rPr>
           <w:noProof/>
@@ -3605,26 +3432,13 @@
     </w:p>
     <w:p>
       <w:r>
-        <w:t xml:space="preserve">Hoe afhankelijk is een component van andere </w:t>
-      </w:r>
-      <w:proofErr w:type="spellStart"/>
-      <w:r>
-        <w:t>compenten</w:t>
-      </w:r>
-      <w:proofErr w:type="spellEnd"/>
+        <w:t>Hoe afhankelijk is een component van andere compenten</w:t>
+      </w:r>
       <w:r>
         <w:t xml:space="preserve"> </w:t>
       </w:r>
       <w:r>
-        <w:t xml:space="preserve">(Classes, </w:t>
-      </w:r>
-      <w:proofErr w:type="spellStart"/>
-      <w:r>
-        <w:t>subsystems</w:t>
-      </w:r>
-      <w:proofErr w:type="spellEnd"/>
-      <w:r>
-        <w:t>, systems)?</w:t>
+        <w:t>(Classes, subsystems, systems)?</w:t>
       </w:r>
     </w:p>
     <w:p>
@@ -3660,15 +3474,7 @@
         <w:t xml:space="preserve"> </w:t>
       </w:r>
       <w:r>
-        <w:t xml:space="preserve">Deel </w:t>
-      </w:r>
-      <w:proofErr w:type="spellStart"/>
-      <w:r>
-        <w:t>responsibilities</w:t>
-      </w:r>
-      <w:proofErr w:type="spellEnd"/>
-      <w:r>
-        <w:t xml:space="preserve"> zó uit dat </w:t>
+        <w:t xml:space="preserve">Deel responsibilities zó uit dat </w:t>
       </w:r>
       <w:r>
         <w:rPr>
@@ -3705,29 +3511,13 @@
           <w:lang w:val="en-GB"/>
         </w:rPr>
       </w:pPr>
-      <w:proofErr w:type="spellStart"/>
       <w:r>
         <w:rPr>
           <w:lang w:val="en-US"/>
         </w:rPr>
         <w:lastRenderedPageBreak/>
-        <w:t>Verhoogt</w:t>
-      </w:r>
-      <w:proofErr w:type="spellEnd"/>
-      <w:r>
-        <w:rPr>
-          <w:lang w:val="en-US"/>
-        </w:rPr>
-        <w:t xml:space="preserve"> de </w:t>
-      </w:r>
-      <w:proofErr w:type="spellStart"/>
-      <w:r>
-        <w:rPr>
-          <w:lang w:val="en-US"/>
-        </w:rPr>
-        <w:t>herbruikbaarheid</w:t>
-      </w:r>
-      <w:proofErr w:type="spellEnd"/>
+        <w:t>Verhoogt de herbruikbaarheid</w:t>
+      </w:r>
       <w:r>
         <w:rPr>
           <w:lang w:val="en-US"/>
@@ -3777,23 +3567,7 @@
           <w:b/>
           <w:bCs/>
         </w:rPr>
-        <w:t xml:space="preserve">Type koppelingen in </w:t>
-      </w:r>
-      <w:proofErr w:type="spellStart"/>
-      <w:r>
-        <w:rPr>
-          <w:b/>
-          <w:bCs/>
-        </w:rPr>
-        <w:t>java</w:t>
-      </w:r>
-      <w:proofErr w:type="spellEnd"/>
-      <w:r>
-        <w:rPr>
-          <w:b/>
-          <w:bCs/>
-        </w:rPr>
-        <w:t xml:space="preserve"> of andere Object georiënteerde talen:</w:t>
+        <w:t>Type koppelingen in java of andere Object georiënteerde talen:</w:t>
       </w:r>
     </w:p>
     <w:p>
@@ -3817,15 +3591,7 @@
         </w:numPr>
       </w:pPr>
       <w:r>
-        <w:t xml:space="preserve">Een object roept een </w:t>
-      </w:r>
-      <w:proofErr w:type="spellStart"/>
-      <w:r>
-        <w:t>method</w:t>
-      </w:r>
-      <w:proofErr w:type="spellEnd"/>
-      <w:r>
-        <w:t xml:space="preserve"> aan van een ander object.</w:t>
+        <w:t>Een object roept een method aan van een ander object.</w:t>
       </w:r>
     </w:p>
     <w:p>
@@ -3837,15 +3603,7 @@
         </w:numPr>
       </w:pPr>
       <w:r>
-        <w:t xml:space="preserve">Een object heeft een </w:t>
-      </w:r>
-      <w:proofErr w:type="spellStart"/>
-      <w:r>
-        <w:t>method</w:t>
-      </w:r>
-      <w:proofErr w:type="spellEnd"/>
-      <w:r>
-        <w:t xml:space="preserve"> die verwijst naar een ander object.</w:t>
+        <w:t>Een object heeft een method die verwijst naar een ander object.</w:t>
       </w:r>
     </w:p>
     <w:p>
@@ -3856,13 +3614,8 @@
           <w:numId w:val="25"/>
         </w:numPr>
       </w:pPr>
-      <w:proofErr w:type="spellStart"/>
-      <w:r>
-        <w:t>Subclasses</w:t>
-      </w:r>
-      <w:proofErr w:type="spellEnd"/>
-      <w:r>
-        <w:t xml:space="preserve"> in een class hiërarchie.</w:t>
+      <w:r>
+        <w:t>Subclasses in een class hiërarchie.</w:t>
       </w:r>
     </w:p>
     <w:p>
@@ -3879,15 +3632,7 @@
     </w:p>
     <w:p>
       <w:r>
-        <w:t xml:space="preserve">Maar: Doel van OOAD is te komen tot een systeem van objecten die via </w:t>
-      </w:r>
-      <w:proofErr w:type="spellStart"/>
-      <w:r>
-        <w:t>messages</w:t>
-      </w:r>
-      <w:proofErr w:type="spellEnd"/>
-      <w:r>
-        <w:t xml:space="preserve"> met elkaar communiceren. Dus een (bescheiden) vorm van koppeling is normaal en noodzakelijk om goed samenwerkende objecten te krijgen. Een applicatie met een zeer zwakke koppeling kan leiden tot een systeem met:</w:t>
+        <w:t>Maar: Doel van OOAD is te komen tot een systeem van objecten die via messages met elkaar communiceren. Dus een (bescheiden) vorm van koppeling is normaal en noodzakelijk om goed samenwerkende objecten te krijgen. Een applicatie met een zeer zwakke koppeling kan leiden tot een systeem met:</w:t>
       </w:r>
     </w:p>
     <w:p>
@@ -3899,21 +3644,8 @@
         </w:numPr>
       </w:pPr>
       <w:r>
-        <w:t xml:space="preserve">Enkele ‘opgeblazen’ complexe objecten die al het werk doen: </w:t>
-      </w:r>
-      <w:proofErr w:type="spellStart"/>
-      <w:r>
-        <w:t>Bloated</w:t>
-      </w:r>
-      <w:proofErr w:type="spellEnd"/>
-      <w:r>
-        <w:t xml:space="preserve"> </w:t>
-      </w:r>
-      <w:proofErr w:type="spellStart"/>
-      <w:r>
-        <w:t>objects</w:t>
-      </w:r>
-      <w:proofErr w:type="spellEnd"/>
+        <w:t>Enkele ‘opgeblazen’ complexe objecten die al het werk doen: Bloated objects</w:t>
+      </w:r>
     </w:p>
     <w:p>
       <w:pPr>
@@ -3924,13 +3656,8 @@
         </w:numPr>
       </w:pPr>
       <w:r>
-        <w:t xml:space="preserve">Veel passieve objecten die dienst doen als data </w:t>
-      </w:r>
-      <w:proofErr w:type="spellStart"/>
-      <w:r>
-        <w:t>repositories</w:t>
-      </w:r>
-      <w:proofErr w:type="spellEnd"/>
+        <w:t>Veel passieve objecten die dienst doen als data repositories</w:t>
+      </w:r>
     </w:p>
     <w:p>
       <w:pPr>
@@ -3950,26 +3677,13 @@
       </w:pPr>
       <w:bookmarkStart w:id="14" w:name="_Toc67242565"/>
       <w:r>
-        <w:t xml:space="preserve">High </w:t>
-      </w:r>
-      <w:proofErr w:type="spellStart"/>
-      <w:r>
-        <w:t>Cohesion</w:t>
+        <w:t>High Cohesion</w:t>
       </w:r>
       <w:bookmarkEnd w:id="14"/>
-      <w:proofErr w:type="spellEnd"/>
-    </w:p>
-    <w:p>
-      <w:r>
-        <w:t xml:space="preserve">Hoge cohesie is een evaluatief patroon dat probeert objecten op de juiste manier gefocust, beheersbaar en begrijpelijk te houden. Hoge cohesie wordt over het algemeen gebruikt ter ondersteuning van low </w:t>
-      </w:r>
-      <w:proofErr w:type="spellStart"/>
-      <w:r>
-        <w:t>coupling</w:t>
-      </w:r>
-      <w:proofErr w:type="spellEnd"/>
-      <w:r>
-        <w:t>.</w:t>
+    </w:p>
+    <w:p>
+      <w:r>
+        <w:t>Hoge cohesie is een evaluatief patroon dat probeert objecten op de juiste manier gefocust, beheersbaar en begrijpelijk te houden. Hoge cohesie wordt over het algemeen gebruikt ter ondersteuning van low coupling.</w:t>
       </w:r>
       <w:sdt>
         <w:sdtPr>
@@ -4117,15 +3831,7 @@
         </w:numPr>
       </w:pPr>
       <w:r>
-        <w:t xml:space="preserve">En vaak is low </w:t>
-      </w:r>
-      <w:proofErr w:type="spellStart"/>
-      <w:r>
-        <w:t>coupling</w:t>
-      </w:r>
-      <w:proofErr w:type="spellEnd"/>
-      <w:r>
-        <w:t xml:space="preserve"> het gevolg</w:t>
+        <w:t>En vaak is low coupling het gevolg</w:t>
       </w:r>
     </w:p>
     <w:p>
@@ -4211,48 +3917,12 @@
           <w:lang w:val="en-GB"/>
         </w:rPr>
       </w:pPr>
-      <w:proofErr w:type="spellStart"/>
       <w:r>
         <w:rPr>
           <w:lang w:val="en-US"/>
         </w:rPr>
         <w:lastRenderedPageBreak/>
-        <w:t>Ik</w:t>
-      </w:r>
-      <w:proofErr w:type="spellEnd"/>
-      <w:r>
-        <w:rPr>
-          <w:lang w:val="en-US"/>
-        </w:rPr>
-        <w:t xml:space="preserve"> </w:t>
-      </w:r>
-      <w:proofErr w:type="spellStart"/>
-      <w:r>
-        <w:rPr>
-          <w:lang w:val="en-US"/>
-        </w:rPr>
-        <w:t>begrijp</w:t>
-      </w:r>
-      <w:proofErr w:type="spellEnd"/>
-      <w:r>
-        <w:rPr>
-          <w:lang w:val="en-US"/>
-        </w:rPr>
-        <w:t xml:space="preserve"> het </w:t>
-      </w:r>
-      <w:proofErr w:type="spellStart"/>
-      <w:r>
-        <w:rPr>
-          <w:lang w:val="en-US"/>
-        </w:rPr>
-        <w:t>niet</w:t>
-      </w:r>
-      <w:proofErr w:type="spellEnd"/>
-      <w:r>
-        <w:rPr>
-          <w:lang w:val="en-US"/>
-        </w:rPr>
-        <w:t>.</w:t>
+        <w:t>Ik begrijp het niet.</w:t>
       </w:r>
     </w:p>
     <w:p>
@@ -4265,47 +3935,11 @@
           <w:lang w:val="en-GB"/>
         </w:rPr>
       </w:pPr>
-      <w:proofErr w:type="spellStart"/>
       <w:r>
         <w:rPr>
           <w:lang w:val="en-US"/>
         </w:rPr>
-        <w:t>Ik</w:t>
-      </w:r>
-      <w:proofErr w:type="spellEnd"/>
-      <w:r>
-        <w:rPr>
-          <w:lang w:val="en-US"/>
-        </w:rPr>
-        <w:t xml:space="preserve"> </w:t>
-      </w:r>
-      <w:proofErr w:type="spellStart"/>
-      <w:r>
-        <w:rPr>
-          <w:lang w:val="en-US"/>
-        </w:rPr>
-        <w:t>weet</w:t>
-      </w:r>
-      <w:proofErr w:type="spellEnd"/>
-      <w:r>
-        <w:rPr>
-          <w:lang w:val="en-US"/>
-        </w:rPr>
-        <w:t xml:space="preserve"> </w:t>
-      </w:r>
-      <w:proofErr w:type="spellStart"/>
-      <w:r>
-        <w:rPr>
-          <w:lang w:val="en-US"/>
-        </w:rPr>
-        <w:t>niet</w:t>
-      </w:r>
-      <w:proofErr w:type="spellEnd"/>
-      <w:r>
-        <w:rPr>
-          <w:lang w:val="en-US"/>
-        </w:rPr>
-        <w:t xml:space="preserve"> hoe.</w:t>
+        <w:t>Ik weet niet hoe.</w:t>
       </w:r>
     </w:p>
     <w:p>
@@ -4318,56 +3952,12 @@
           <w:lang w:val="en-GB"/>
         </w:rPr>
       </w:pPr>
-      <w:proofErr w:type="spellStart"/>
       <w:r>
         <w:rPr>
           <w:lang w:val="en-US"/>
         </w:rPr>
-        <w:t>Ik</w:t>
-      </w:r>
-      <w:proofErr w:type="spellEnd"/>
-      <w:r>
-        <w:rPr>
-          <w:lang w:val="en-US"/>
-        </w:rPr>
-        <w:t xml:space="preserve"> </w:t>
-      </w:r>
-      <w:proofErr w:type="spellStart"/>
-      <w:r>
-        <w:rPr>
-          <w:lang w:val="en-US"/>
-        </w:rPr>
-        <w:t>vind</w:t>
-      </w:r>
-      <w:proofErr w:type="spellEnd"/>
-      <w:r>
-        <w:rPr>
-          <w:lang w:val="en-US"/>
-        </w:rPr>
-        <w:t xml:space="preserve"> </w:t>
-      </w:r>
-      <w:proofErr w:type="spellStart"/>
-      <w:r>
-        <w:rPr>
-          <w:lang w:val="en-US"/>
-        </w:rPr>
-        <w:t>dit</w:t>
-      </w:r>
-      <w:proofErr w:type="spellEnd"/>
-      <w:r>
-        <w:rPr>
-          <w:lang w:val="en-US"/>
-        </w:rPr>
-        <w:t xml:space="preserve"> </w:t>
-      </w:r>
-      <w:proofErr w:type="spellStart"/>
-      <w:r>
-        <w:rPr>
-          <w:lang w:val="en-US"/>
-        </w:rPr>
-        <w:t>mooier</w:t>
-      </w:r>
-      <w:proofErr w:type="spellEnd"/>
+        <w:t>Ik vind dit mooier</w:t>
+      </w:r>
     </w:p>
     <w:p>
       <w:pPr>
@@ -4383,21 +3973,7 @@
         <w:rPr>
           <w:lang w:val="en-US"/>
         </w:rPr>
-        <w:t xml:space="preserve">Het </w:t>
-      </w:r>
-      <w:proofErr w:type="spellStart"/>
-      <w:r>
-        <w:rPr>
-          <w:lang w:val="en-US"/>
-        </w:rPr>
-        <w:t>moest</w:t>
-      </w:r>
-      <w:proofErr w:type="spellEnd"/>
-      <w:r>
-        <w:rPr>
-          <w:lang w:val="en-US"/>
-        </w:rPr>
-        <w:t xml:space="preserve"> van [x]</w:t>
+        <w:t>Het moest van [x]</w:t>
       </w:r>
     </w:p>
     <w:p/>
@@ -4411,35 +3987,7 @@
         <w:rPr>
           <w:lang w:val="en-GB"/>
         </w:rPr>
-        <w:t xml:space="preserve">Solid </w:t>
-      </w:r>
-      <w:proofErr w:type="spellStart"/>
-      <w:r>
-        <w:rPr>
-          <w:lang w:val="en-GB"/>
-        </w:rPr>
-        <w:t>staat</w:t>
-      </w:r>
-      <w:proofErr w:type="spellEnd"/>
-      <w:r>
-        <w:rPr>
-          <w:lang w:val="en-GB"/>
-        </w:rPr>
-        <w:t xml:space="preserve"> </w:t>
-      </w:r>
-      <w:proofErr w:type="spellStart"/>
-      <w:r>
-        <w:rPr>
-          <w:lang w:val="en-GB"/>
-        </w:rPr>
-        <w:t>voor</w:t>
-      </w:r>
-      <w:proofErr w:type="spellEnd"/>
-      <w:r>
-        <w:rPr>
-          <w:lang w:val="en-GB"/>
-        </w:rPr>
-        <w:t>:</w:t>
+        <w:t>Solid staat voor:</w:t>
       </w:r>
     </w:p>
     <w:p>
@@ -4489,19 +4037,11 @@
           <w:lang w:val="en-GB"/>
         </w:rPr>
       </w:pPr>
-      <w:proofErr w:type="spellStart"/>
       <w:r>
         <w:rPr>
           <w:lang w:val="en-US"/>
         </w:rPr>
-        <w:t>Liskov</w:t>
-      </w:r>
-      <w:proofErr w:type="spellEnd"/>
-      <w:r>
-        <w:rPr>
-          <w:lang w:val="en-US"/>
-        </w:rPr>
-        <w:t xml:space="preserve"> Substitution Principle (LSP)</w:t>
+        <w:t>Liskov Substitution Principle (LSP)</w:t>
       </w:r>
     </w:p>
     <w:p>
@@ -4583,61 +4123,11 @@
       <w:r>
         <w:t xml:space="preserve">S.R.P. in het kort. </w:t>
       </w:r>
-      <w:proofErr w:type="spellStart"/>
       <w:r>
         <w:rPr>
           <w:lang w:val="en-GB"/>
         </w:rPr>
-        <w:t>Dit</w:t>
-      </w:r>
-      <w:proofErr w:type="spellEnd"/>
-      <w:r>
-        <w:rPr>
-          <w:lang w:val="en-GB"/>
-        </w:rPr>
-        <w:t xml:space="preserve"> </w:t>
-      </w:r>
-      <w:proofErr w:type="spellStart"/>
-      <w:r>
-        <w:rPr>
-          <w:lang w:val="en-GB"/>
-        </w:rPr>
-        <w:t>principe</w:t>
-      </w:r>
-      <w:proofErr w:type="spellEnd"/>
-      <w:r>
-        <w:rPr>
-          <w:lang w:val="en-GB"/>
-        </w:rPr>
-        <w:t xml:space="preserve"> </w:t>
-      </w:r>
-      <w:proofErr w:type="spellStart"/>
-      <w:r>
-        <w:rPr>
-          <w:lang w:val="en-GB"/>
-        </w:rPr>
-        <w:t>vertelt</w:t>
-      </w:r>
-      <w:proofErr w:type="spellEnd"/>
-      <w:r>
-        <w:rPr>
-          <w:lang w:val="en-GB"/>
-        </w:rPr>
-        <w:t xml:space="preserve"> </w:t>
-      </w:r>
-      <w:proofErr w:type="spellStart"/>
-      <w:r>
-        <w:rPr>
-          <w:lang w:val="en-GB"/>
-        </w:rPr>
-        <w:t>ons</w:t>
-      </w:r>
-      <w:proofErr w:type="spellEnd"/>
-      <w:r>
-        <w:rPr>
-          <w:lang w:val="en-GB"/>
-        </w:rPr>
-        <w:t>:</w:t>
+        <w:t>Dit principe vertelt ons:</w:t>
       </w:r>
     </w:p>
     <w:p>
@@ -4738,19 +4228,7 @@
         </w:numPr>
       </w:pPr>
       <w:r>
-        <w:t>Kleinere klassen en kleinere methoden geven</w:t>
-      </w:r>
-      <w:r>
-        <w:t xml:space="preserve"> je</w:t>
-      </w:r>
-      <w:r>
-        <w:t xml:space="preserve"> meer flexibiliteit en</w:t>
-      </w:r>
-      <w:r>
-        <w:t xml:space="preserve"> je</w:t>
-      </w:r>
-      <w:r>
-        <w:t xml:space="preserve"> hoeft niet veel extra code te schrijven om dit te doen!</w:t>
+        <w:t>Kleinere klassen en kleinere methoden geven je meer flexibiliteit en je hoeft niet veel extra code te schrijven om dit te doen!</w:t>
       </w:r>
     </w:p>
     <w:p>
@@ -4813,13 +4291,8 @@
         </w:numPr>
       </w:pPr>
       <w:r>
-        <w:t xml:space="preserve">Single point of </w:t>
-      </w:r>
-      <w:proofErr w:type="spellStart"/>
-      <w:r>
-        <w:t>truth</w:t>
-      </w:r>
-      <w:proofErr w:type="spellEnd"/>
+        <w:t>Single point of truth</w:t>
+      </w:r>
     </w:p>
     <w:p/>
     <w:p/>
@@ -4859,61 +4332,25 @@
         <w:rPr>
           <w:lang w:val="en-GB"/>
         </w:rPr>
-        <w:t xml:space="preserve">OCP </w:t>
-      </w:r>
-      <w:proofErr w:type="spellStart"/>
-      <w:r>
+        <w:t>OCP staat voor:</w:t>
+      </w:r>
+    </w:p>
+    <w:p>
+      <w:pPr>
         <w:rPr>
           <w:lang w:val="en-GB"/>
         </w:rPr>
-        <w:t>staat</w:t>
-      </w:r>
-      <w:proofErr w:type="spellEnd"/>
+      </w:pPr>
       <w:r>
         <w:rPr>
           <w:lang w:val="en-GB"/>
         </w:rPr>
-        <w:t xml:space="preserve"> </w:t>
-      </w:r>
-      <w:proofErr w:type="spellStart"/>
-      <w:r>
-        <w:rPr>
-          <w:lang w:val="en-GB"/>
-        </w:rPr>
-        <w:t>voor</w:t>
-      </w:r>
-      <w:proofErr w:type="spellEnd"/>
-      <w:r>
-        <w:rPr>
-          <w:lang w:val="en-GB"/>
-        </w:rPr>
-        <w:t>:</w:t>
-      </w:r>
-    </w:p>
-    <w:p>
-      <w:pPr>
-        <w:rPr>
-          <w:lang w:val="en-GB"/>
-        </w:rPr>
-      </w:pPr>
-      <w:r>
-        <w:rPr>
-          <w:lang w:val="en-GB"/>
-        </w:rPr>
         <w:t>“Objects or entities should be open for extension, but closed for modification.”</w:t>
       </w:r>
     </w:p>
     <w:p>
       <w:r>
-        <w:t xml:space="preserve">Simpel gezegd: een class moet makkelijk uit te breiden zijn, zonder de gehele </w:t>
-      </w:r>
-      <w:proofErr w:type="spellStart"/>
-      <w:r>
-        <w:t>classe</w:t>
-      </w:r>
-      <w:proofErr w:type="spellEnd"/>
-      <w:r>
-        <w:t xml:space="preserve"> aan te passen.</w:t>
+        <w:t>Simpel gezegd: een class moet makkelijk uit te breiden zijn, zonder de gehele classe aan te passen.</w:t>
       </w:r>
     </w:p>
     <w:p>
@@ -4944,58 +4381,24 @@
         </w:rPr>
         <w:t xml:space="preserve"> moeten je </w:t>
       </w:r>
-      <w:proofErr w:type="spellStart"/>
       <w:r>
         <w:rPr>
           <w:b/>
           <w:bCs/>
         </w:rPr>
-        <w:t>compenten</w:t>
-      </w:r>
-      <w:proofErr w:type="spellEnd"/>
+        <w:t>compenten (Classes, subsystems, systems)</w:t>
+      </w:r>
       <w:r>
         <w:rPr>
           <w:b/>
           <w:bCs/>
         </w:rPr>
-        <w:t xml:space="preserve"> (Classes, </w:t>
-      </w:r>
-      <w:proofErr w:type="spellStart"/>
-      <w:r>
-        <w:rPr>
-          <w:b/>
-          <w:bCs/>
-        </w:rPr>
-        <w:t>subsystems</w:t>
-      </w:r>
-      <w:proofErr w:type="spellEnd"/>
-      <w:r>
-        <w:rPr>
-          <w:b/>
-          <w:bCs/>
-        </w:rPr>
-        <w:t>, systems)</w:t>
-      </w:r>
-      <w:r>
-        <w:rPr>
-          <w:b/>
-          <w:bCs/>
-        </w:rPr>
         <w:t>:</w:t>
       </w:r>
     </w:p>
     <w:p>
       <w:r>
-        <w:t xml:space="preserve">Open </w:t>
-      </w:r>
-      <w:r>
-        <w:t xml:space="preserve">zijn </w:t>
-      </w:r>
-      <w:r>
-        <w:t>voor verlenging</w:t>
-      </w:r>
-      <w:r>
-        <w:t>:</w:t>
+        <w:t>Open zijn voor verlenging:</w:t>
       </w:r>
     </w:p>
     <w:p>
@@ -5025,10 +4428,7 @@
     </w:p>
     <w:p>
       <w:r>
-        <w:t>Gesloten voor wijziging</w:t>
-      </w:r>
-      <w:r>
-        <w:t xml:space="preserve"> zijn:</w:t>
+        <w:t>Gesloten voor wijziging zijn:</w:t>
       </w:r>
     </w:p>
     <w:p>
@@ -5119,11 +4519,9 @@
       <w:r>
         <w:t xml:space="preserve">Soms kun je niet van </w:t>
       </w:r>
-      <w:proofErr w:type="spellStart"/>
       <w:r>
         <w:t>libraries</w:t>
       </w:r>
-      <w:proofErr w:type="spellEnd"/>
       <w:r>
         <w:t xml:space="preserve"> veranderen (bijvoorbeeld code die niet van jou is)</w:t>
       </w:r>
@@ -5174,15 +4572,7 @@
         </w:rPr>
       </w:pPr>
       <w:r>
-        <w:t xml:space="preserve">Maak gebruik van </w:t>
-      </w:r>
-      <w:proofErr w:type="spellStart"/>
-      <w:r>
-        <w:t>if</w:t>
-      </w:r>
-      <w:proofErr w:type="spellEnd"/>
-      <w:r>
-        <w:t xml:space="preserve"> of switch als de hoeveelheid van cases waarschijnlijk niet gaat veranderen.</w:t>
+        <w:t>Maak gebruik van if of switch als de hoeveelheid van cases waarschijnlijk niet gaat veranderen.</w:t>
       </w:r>
     </w:p>
     <w:p>
@@ -5198,23 +4588,7 @@
         </w:rPr>
       </w:pPr>
       <w:r>
-        <w:t xml:space="preserve">Maak gebruik van een </w:t>
-      </w:r>
-      <w:proofErr w:type="spellStart"/>
-      <w:r>
-        <w:t>strategy</w:t>
-      </w:r>
-      <w:proofErr w:type="spellEnd"/>
-      <w:r>
-        <w:t xml:space="preserve"> </w:t>
-      </w:r>
-      <w:proofErr w:type="spellStart"/>
-      <w:r>
-        <w:t>pattern</w:t>
-      </w:r>
-      <w:proofErr w:type="spellEnd"/>
-      <w:r>
-        <w:t xml:space="preserve">(zie hoofdstuk </w:t>
+        <w:t xml:space="preserve">Maak gebruik van een strategy pattern(zie hoofdstuk </w:t>
       </w:r>
       <w:r>
         <w:t>4</w:t>
@@ -5236,15 +4610,7 @@
         </w:rPr>
       </w:pPr>
       <w:r>
-        <w:t>Gebruik altijd je gezonde verstand. (</w:t>
-      </w:r>
-      <w:proofErr w:type="spellStart"/>
-      <w:r>
-        <w:t>duhh</w:t>
-      </w:r>
-      <w:proofErr w:type="spellEnd"/>
-      <w:r>
-        <w:t>)</w:t>
+        <w:t>Gebruik altijd je gezonde verstand. (duhh)</w:t>
       </w:r>
     </w:p>
     <w:p/>
@@ -5258,27 +4624,9 @@
         </w:numPr>
       </w:pPr>
       <w:bookmarkStart w:id="18" w:name="_Toc67242569"/>
-      <w:proofErr w:type="spellStart"/>
-      <w:r>
-        <w:t>Dependency</w:t>
-      </w:r>
-      <w:proofErr w:type="spellEnd"/>
-      <w:r>
-        <w:t xml:space="preserve"> </w:t>
-      </w:r>
-      <w:proofErr w:type="spellStart"/>
-      <w:r>
-        <w:t>Inversion</w:t>
-      </w:r>
-      <w:proofErr w:type="spellEnd"/>
-      <w:r>
-        <w:t xml:space="preserve"> </w:t>
-      </w:r>
-      <w:proofErr w:type="spellStart"/>
-      <w:r>
-        <w:t>Principle</w:t>
-      </w:r>
-      <w:proofErr w:type="spellEnd"/>
+      <w:r>
+        <w:t>Dependency Inversion Principle</w:t>
+      </w:r>
       <w:r>
         <w:t xml:space="preserve"> (DIP)</w:t>
       </w:r>
@@ -5286,31 +4634,32 @@
     </w:p>
     <w:p>
       <w:pPr>
+        <w:rPr>
+          <w:b/>
+          <w:bCs/>
+        </w:rPr>
+      </w:pPr>
+      <w:r>
         <w:rPr>
           <w:b/>
           <w:bCs/>
           <w:lang w:val="en-US"/>
         </w:rPr>
-      </w:pPr>
+        <w:t>“</w:t>
+      </w:r>
+      <w:r>
+        <w:rPr>
+          <w:lang w:val="en-US"/>
+        </w:rPr>
+        <w:t xml:space="preserve">“High-level modules should not depend on low-level modules. Both should depend on abstractions. Abstractions should not depend on details. Details should depend upon abstractions.” </w:t>
+      </w:r>
+      <w:r>
+        <w:t>(1996, Robert C. Martin)</w:t>
+      </w:r>
       <w:r>
         <w:rPr>
           <w:b/>
           <w:bCs/>
-          <w:lang w:val="en-US"/>
-        </w:rPr>
-        <w:t>“</w:t>
-      </w:r>
-      <w:r>
-        <w:rPr>
-          <w:lang w:val="en-US"/>
-        </w:rPr>
-        <w:t>“High-level modules should not depend on low-level modules. Both should depend on abstractions. Abstractions should not depend on details. Details should depend upon abstractions.” (1996, Robert C. Martin)</w:t>
-      </w:r>
-      <w:r>
-        <w:rPr>
-          <w:b/>
-          <w:bCs/>
-          <w:lang w:val="en-US"/>
         </w:rPr>
         <w:t>”</w:t>
       </w:r>
@@ -5337,7 +4686,6 @@
             <w:rPr>
               <w:b/>
               <w:bCs/>
-              <w:lang w:val="en-GB"/>
             </w:rPr>
             <w:instrText xml:space="preserve"> CITATION Koo20 \l 2057 </w:instrText>
           </w:r>
@@ -5354,14 +4702,12 @@
               <w:b/>
               <w:bCs/>
               <w:noProof/>
-              <w:lang w:val="en-GB"/>
             </w:rPr>
             <w:t xml:space="preserve"> </w:t>
           </w:r>
           <w:r>
             <w:rPr>
               <w:noProof/>
-              <w:lang w:val="en-GB"/>
             </w:rPr>
             <w:t>(M. Koolwaaij, 2020)</w:t>
           </w:r>
@@ -5381,7 +4727,6 @@
         <w:rPr>
           <w:b/>
           <w:bCs/>
-          <w:lang w:val="en-US"/>
         </w:rPr>
       </w:pPr>
     </w:p>
@@ -5389,62 +4734,16 @@
       <w:pPr>
         <w:pStyle w:val="Kop3"/>
         <w:ind w:firstLine="720"/>
-        <w:rPr>
-          <w:lang w:val="en-US"/>
-        </w:rPr>
       </w:pPr>
       <w:bookmarkStart w:id="19" w:name="_Toc67242570"/>
       <w:r>
-        <w:rPr>
-          <w:lang w:val="en-US"/>
-        </w:rPr>
-        <w:t xml:space="preserve">2.3.1. </w:t>
-      </w:r>
-      <w:r>
-        <w:rPr>
-          <w:lang w:val="en-US"/>
-        </w:rPr>
-        <w:t>Tight Coupling</w:t>
+        <w:t>2.3.1. Tight Coupling</w:t>
       </w:r>
       <w:bookmarkEnd w:id="19"/>
     </w:p>
     <w:p>
       <w:r>
-        <w:t xml:space="preserve">Een klasse is </w:t>
-      </w:r>
-      <w:r>
-        <w:t>“</w:t>
-      </w:r>
-      <w:proofErr w:type="spellStart"/>
-      <w:r>
-        <w:t>Tightly</w:t>
-      </w:r>
-      <w:proofErr w:type="spellEnd"/>
-      <w:r>
-        <w:t xml:space="preserve"> </w:t>
-      </w:r>
-      <w:proofErr w:type="spellStart"/>
-      <w:r>
-        <w:t>coupled</w:t>
-      </w:r>
-      <w:proofErr w:type="spellEnd"/>
-      <w:r>
-        <w:t>”</w:t>
-      </w:r>
-      <w:r>
-        <w:t xml:space="preserve"> aan een andere klasse als deze aan die klasse is gekoppeld en ervan afhankelijk is.</w:t>
-      </w:r>
-      <w:r>
-        <w:t xml:space="preserve"> </w:t>
-      </w:r>
-      <w:r>
-        <w:t>Strak gekoppelde klassen kunnen niet onafhankelijk van elkaar werken of evolueren</w:t>
-      </w:r>
-      <w:r>
-        <w:t xml:space="preserve">. Daardoor zijn deze klassen </w:t>
-      </w:r>
-      <w:r>
-        <w:t>slecht voor onderhoud. Een verandering in één klasse zou een golf van vereiste veranderingen in nauw gekoppelde klassen kunnen veroorzaken.</w:t>
+        <w:t>Een klasse is “Tightly coupled” aan een andere klasse als deze aan die klasse is gekoppeld en ervan afhankelijk is. Strak gekoppelde klassen kunnen niet onafhankelijk van elkaar werken of evolueren. Daardoor zijn deze klassen slecht voor onderhoud. Een verandering in één klasse zou een golf van vereiste veranderingen in nauw gekoppelde klassen kunnen veroorzaken.</w:t>
       </w:r>
     </w:p>
     <w:p/>
@@ -5455,42 +4754,13 @@
       </w:pPr>
       <w:bookmarkStart w:id="20" w:name="_Toc67242571"/>
       <w:r>
-        <w:t xml:space="preserve">2.3.2. </w:t>
-      </w:r>
-      <w:proofErr w:type="spellStart"/>
-      <w:r>
-        <w:t>Dependency</w:t>
-      </w:r>
-      <w:proofErr w:type="spellEnd"/>
-      <w:r>
-        <w:t xml:space="preserve"> </w:t>
-      </w:r>
-      <w:proofErr w:type="spellStart"/>
-      <w:r>
-        <w:t>inversion</w:t>
+        <w:t>2.3.2. Dependency inversion</w:t>
       </w:r>
       <w:bookmarkEnd w:id="20"/>
-      <w:proofErr w:type="spellEnd"/>
-    </w:p>
-    <w:p>
-      <w:proofErr w:type="spellStart"/>
-      <w:r>
-        <w:t>Dependency</w:t>
-      </w:r>
-      <w:proofErr w:type="spellEnd"/>
-      <w:r>
-        <w:t xml:space="preserve"> </w:t>
-      </w:r>
-      <w:proofErr w:type="spellStart"/>
-      <w:r>
-        <w:t>inversion</w:t>
-      </w:r>
-      <w:proofErr w:type="spellEnd"/>
-      <w:r>
-        <w:t xml:space="preserve"> </w:t>
-      </w:r>
-      <w:r>
-        <w:t>verwijst naar een omkering van de afhankelijkheidsrelatie tussen componenten op hoog en laag niveau</w:t>
+    </w:p>
+    <w:p>
+      <w:r>
+        <w:t>Dependency inversion verwijst naar een omkering van de afhankelijkheidsrelatie tussen componenten op hoog en laag niveau</w:t>
       </w:r>
     </w:p>
     <w:p>
@@ -5508,28 +4778,10 @@
         <w:lastRenderedPageBreak/>
         <w:t xml:space="preserve">2.3.3. </w:t>
       </w:r>
-      <w:proofErr w:type="spellStart"/>
-      <w:r>
-        <w:t>Inversion</w:t>
-      </w:r>
-      <w:proofErr w:type="spellEnd"/>
-      <w:r>
-        <w:t xml:space="preserve"> </w:t>
-      </w:r>
-      <w:proofErr w:type="spellStart"/>
-      <w:r>
-        <w:t>vs</w:t>
-      </w:r>
-      <w:proofErr w:type="spellEnd"/>
-      <w:r>
-        <w:t xml:space="preserve"> </w:t>
-      </w:r>
-      <w:proofErr w:type="spellStart"/>
-      <w:r>
-        <w:t>Injection</w:t>
+      <w:r>
+        <w:t>Inversion vs Injection</w:t>
       </w:r>
       <w:bookmarkEnd w:id="21"/>
-      <w:proofErr w:type="spellEnd"/>
     </w:p>
     <w:p>
       <w:pPr>
@@ -5583,13 +4835,8 @@
         <w:t> </w:t>
       </w:r>
       <w:r>
-        <w:t xml:space="preserve">Beide maken de code beter </w:t>
-      </w:r>
-      <w:proofErr w:type="spellStart"/>
-      <w:r>
-        <w:t>testbaar</w:t>
-      </w:r>
-      <w:proofErr w:type="spellEnd"/>
+        <w:t>Beide maken de code beter testbaar</w:t>
+      </w:r>
     </w:p>
     <w:p>
       <w:pPr>
@@ -5598,15 +4845,13 @@
           <w:bCs/>
         </w:rPr>
       </w:pPr>
-      <w:proofErr w:type="spellStart"/>
       <w:r>
         <w:rPr>
           <w:b/>
           <w:bCs/>
         </w:rPr>
-        <w:t>Dependency</w:t>
-      </w:r>
-      <w:proofErr w:type="spellEnd"/>
+        <w:t>Dependency injection:</w:t>
+      </w:r>
       <w:r>
         <w:rPr>
           <w:b/>
@@ -5614,37 +4859,8 @@
         </w:rPr>
         <w:t xml:space="preserve"> </w:t>
       </w:r>
-      <w:proofErr w:type="spellStart"/>
-      <w:r>
-        <w:rPr>
-          <w:b/>
-          <w:bCs/>
-        </w:rPr>
-        <w:t>injection</w:t>
-      </w:r>
-      <w:proofErr w:type="spellEnd"/>
-      <w:r>
-        <w:rPr>
-          <w:b/>
-          <w:bCs/>
-        </w:rPr>
-        <w:t>:</w:t>
-      </w:r>
-      <w:r>
-        <w:rPr>
-          <w:b/>
-          <w:bCs/>
-        </w:rPr>
-        <w:t xml:space="preserve"> </w:t>
-      </w:r>
-      <w:r>
-        <w:t>I.p.v. een object zelf aan te maken</w:t>
-      </w:r>
-      <w:r>
-        <w:t xml:space="preserve"> k</w:t>
-      </w:r>
-      <w:r>
-        <w:t>rijgen we deze mee als parameter</w:t>
+      <w:r>
+        <w:t>I.p.v. een object zelf aan te maken krijgen we deze mee als parameter</w:t>
       </w:r>
     </w:p>
     <w:p>
@@ -5674,14 +4890,12 @@
       <w:r>
         <w:tab/>
       </w:r>
-      <w:proofErr w:type="spellStart"/>
       <w:r>
         <w:rPr>
           <w:color w:val="660066"/>
         </w:rPr>
         <w:t>IBier</w:t>
       </w:r>
-      <w:proofErr w:type="spellEnd"/>
       <w:r>
         <w:rPr>
           <w:color w:val="000000"/>
@@ -5749,7 +4963,6 @@
         <w:spacing w:before="100" w:beforeAutospacing="1" w:after="100" w:afterAutospacing="1"/>
         <w:divId w:val="283290"/>
       </w:pPr>
-      <w:proofErr w:type="spellStart"/>
       <w:r>
         <w:rPr>
           <w:color w:val="000088"/>
@@ -5768,7 +4981,6 @@
         </w:rPr>
         <w:t>Kratje</w:t>
       </w:r>
-      <w:proofErr w:type="spellEnd"/>
       <w:r>
         <w:rPr>
           <w:color w:val="000000"/>
@@ -5781,14 +4993,12 @@
         </w:rPr>
         <w:t>(</w:t>
       </w:r>
-      <w:proofErr w:type="spellStart"/>
       <w:r>
         <w:rPr>
           <w:color w:val="660066"/>
         </w:rPr>
         <w:t>IBier</w:t>
       </w:r>
-      <w:proofErr w:type="spellEnd"/>
       <w:r>
         <w:rPr>
           <w:color w:val="000000"/>
@@ -5839,7 +5049,6 @@
         </w:rPr>
         <w:t xml:space="preserve">   </w:t>
       </w:r>
-      <w:proofErr w:type="spellStart"/>
       <w:r>
         <w:rPr>
           <w:color w:val="000088"/>
@@ -5856,14 +5065,7 @@
         <w:rPr>
           <w:color w:val="000000"/>
         </w:rPr>
-        <w:t>bier</w:t>
-      </w:r>
-      <w:proofErr w:type="spellEnd"/>
-      <w:r>
-        <w:rPr>
-          <w:color w:val="000000"/>
-        </w:rPr>
-        <w:t xml:space="preserve"> </w:t>
+        <w:t xml:space="preserve">bier </w:t>
       </w:r>
       <w:r>
         <w:rPr>
@@ -5941,13 +5143,8 @@
         </w:rPr>
       </w:pPr>
       <w:r>
-        <w:t>(S)</w:t>
-      </w:r>
-      <w:proofErr w:type="spellStart"/>
-      <w:r>
-        <w:t>ingleton</w:t>
-      </w:r>
-      <w:proofErr w:type="spellEnd"/>
+        <w:t>(S)ingleton</w:t>
+      </w:r>
     </w:p>
     <w:p>
       <w:pPr>
@@ -5960,21 +5157,8 @@
         </w:rPr>
       </w:pPr>
       <w:r>
-        <w:t>(T)</w:t>
-      </w:r>
-      <w:proofErr w:type="spellStart"/>
-      <w:r>
-        <w:t>ight</w:t>
-      </w:r>
-      <w:proofErr w:type="spellEnd"/>
-      <w:r>
-        <w:t xml:space="preserve"> </w:t>
-      </w:r>
-      <w:proofErr w:type="spellStart"/>
-      <w:r>
-        <w:t>coupling</w:t>
-      </w:r>
-      <w:proofErr w:type="spellEnd"/>
+        <w:t>(T)ight coupling</w:t>
+      </w:r>
     </w:p>
     <w:p>
       <w:pPr>
@@ -5987,13 +5171,8 @@
         </w:rPr>
       </w:pPr>
       <w:r>
-        <w:t>(U)</w:t>
-      </w:r>
-      <w:proofErr w:type="spellStart"/>
-      <w:r>
-        <w:t>ntestability</w:t>
-      </w:r>
-      <w:proofErr w:type="spellEnd"/>
+        <w:t>(U)ntestability</w:t>
+      </w:r>
     </w:p>
     <w:p>
       <w:pPr>
@@ -6006,21 +5185,8 @@
         </w:rPr>
       </w:pPr>
       <w:r>
-        <w:t>(P)</w:t>
-      </w:r>
-      <w:proofErr w:type="spellStart"/>
-      <w:r>
-        <w:t>remature</w:t>
-      </w:r>
-      <w:proofErr w:type="spellEnd"/>
-      <w:r>
-        <w:t xml:space="preserve"> </w:t>
-      </w:r>
-      <w:proofErr w:type="spellStart"/>
-      <w:r>
-        <w:t>optimization</w:t>
-      </w:r>
-      <w:proofErr w:type="spellEnd"/>
+        <w:t>(P)remature optimization</w:t>
+      </w:r>
     </w:p>
     <w:p>
       <w:pPr>
@@ -6033,21 +5199,8 @@
         </w:rPr>
       </w:pPr>
       <w:r>
-        <w:t>(I)</w:t>
-      </w:r>
-      <w:proofErr w:type="spellStart"/>
-      <w:r>
-        <w:t>ndiscriptive</w:t>
-      </w:r>
-      <w:proofErr w:type="spellEnd"/>
-      <w:r>
-        <w:t xml:space="preserve"> </w:t>
-      </w:r>
-      <w:proofErr w:type="spellStart"/>
-      <w:r>
-        <w:t>naming</w:t>
-      </w:r>
-      <w:proofErr w:type="spellEnd"/>
+        <w:t>(I)ndiscriptive naming</w:t>
+      </w:r>
     </w:p>
     <w:p>
       <w:pPr>
@@ -6060,13 +5213,8 @@
         </w:rPr>
       </w:pPr>
       <w:r>
-        <w:t>(D)</w:t>
-      </w:r>
-      <w:proofErr w:type="spellStart"/>
-      <w:r>
-        <w:t>uplication</w:t>
-      </w:r>
-      <w:proofErr w:type="spellEnd"/>
+        <w:t>(D)uplication</w:t>
+      </w:r>
     </w:p>
     <w:p>
       <w:r>
@@ -6088,33 +5236,17 @@
         </w:rPr>
       </w:pPr>
       <w:bookmarkStart w:id="23" w:name="_Toc67242574"/>
-      <w:proofErr w:type="spellStart"/>
       <w:r>
         <w:rPr>
           <w:lang w:val="en-GB"/>
         </w:rPr>
-        <w:t>GoF</w:t>
-      </w:r>
-      <w:proofErr w:type="spellEnd"/>
-      <w:r>
-        <w:rPr>
-          <w:lang w:val="en-GB"/>
-        </w:rPr>
-        <w:t xml:space="preserve"> Design Patterns</w:t>
+        <w:t>GoF Design Patterns</w:t>
       </w:r>
       <w:bookmarkEnd w:id="23"/>
     </w:p>
     <w:p>
       <w:r>
-        <w:t xml:space="preserve">Een </w:t>
-      </w:r>
-      <w:proofErr w:type="spellStart"/>
-      <w:r>
-        <w:t>pattern</w:t>
-      </w:r>
-      <w:proofErr w:type="spellEnd"/>
-      <w:r>
-        <w:t xml:space="preserve"> is een beschrijving van een probleem en een oplossing, dat kan worden toegepast in nieuwe contexten</w:t>
+        <w:t>Een pattern is een beschrijving van een probleem en een oplossing, dat kan worden toegepast in nieuwe contexten</w:t>
       </w:r>
       <w:sdt>
         <w:sdtPr>
@@ -6143,15 +5275,7 @@
         </w:sdtContent>
       </w:sdt>
       <w:r>
-        <w:t xml:space="preserve">. </w:t>
-      </w:r>
-      <w:proofErr w:type="spellStart"/>
-      <w:r>
-        <w:t>Patterns</w:t>
-      </w:r>
-      <w:proofErr w:type="spellEnd"/>
-      <w:r>
-        <w:t xml:space="preserve"> hebben een naam, probleem, oplossing en voorbeelden en/of discussies</w:t>
+        <w:t>. Patterns hebben een naam, probleem, oplossing en voorbeelden en/of discussies</w:t>
       </w:r>
       <w:sdt>
         <w:sdtPr>
@@ -6207,21 +5331,12 @@
       <w:r>
         <w:br/>
       </w:r>
-      <w:proofErr w:type="spellStart"/>
       <w:r>
         <w:rPr>
           <w:b/>
           <w:bCs/>
         </w:rPr>
-        <w:t>Problem</w:t>
-      </w:r>
-      <w:proofErr w:type="spellEnd"/>
-      <w:r>
-        <w:rPr>
-          <w:b/>
-          <w:bCs/>
-        </w:rPr>
-        <w:t xml:space="preserve">: </w:t>
+        <w:t xml:space="preserve">Problem: </w:t>
       </w:r>
       <w:r>
         <w:t xml:space="preserve"> De garage is heel smal.</w:t>
@@ -6291,55 +5406,30 @@
       </w:r>
     </w:p>
     <w:p>
-      <w:proofErr w:type="spellStart"/>
       <w:r>
         <w:rPr>
           <w:b/>
           <w:bCs/>
         </w:rPr>
-        <w:t>Problem</w:t>
-      </w:r>
-      <w:proofErr w:type="spellEnd"/>
+        <w:t xml:space="preserve">Problem: </w:t>
+      </w:r>
+      <w:r>
+        <w:t>Hoe kunnen veranderingen in de toestand van een object gemakkelijk overgebracht worden naar de afhankelijke objecten.</w:t>
+      </w:r>
+    </w:p>
+    <w:p>
+      <w:pPr>
+        <w:keepNext/>
+      </w:pPr>
       <w:r>
         <w:rPr>
           <w:b/>
           <w:bCs/>
         </w:rPr>
-        <w:t xml:space="preserve">: </w:t>
-      </w:r>
-      <w:r>
-        <w:t>Hoe kunnen veranderingen in de toestand van een object gemakkelijk overgebracht worden naar de afhankelijke objecten.</w:t>
-      </w:r>
-    </w:p>
-    <w:p>
-      <w:pPr>
-        <w:keepNext/>
-      </w:pPr>
-      <w:r>
-        <w:rPr>
-          <w:b/>
-          <w:bCs/>
-        </w:rPr>
         <w:t xml:space="preserve">Solution: </w:t>
       </w:r>
       <w:r>
-        <w:t xml:space="preserve">Definieer een </w:t>
-      </w:r>
-      <w:proofErr w:type="spellStart"/>
-      <w:r>
-        <w:t>one-to-many</w:t>
-      </w:r>
-      <w:proofErr w:type="spellEnd"/>
-      <w:r>
-        <w:t xml:space="preserve"> </w:t>
-      </w:r>
-      <w:proofErr w:type="spellStart"/>
-      <w:r>
-        <w:t>depandacy</w:t>
-      </w:r>
-      <w:proofErr w:type="spellEnd"/>
-      <w:r>
-        <w:t xml:space="preserve"> tussen de objecten zodat wanneer het</w:t>
+        <w:t>Definieer een one-to-many depandacy tussen de objecten zodat wanneer het</w:t>
       </w:r>
       <w:r>
         <w:t xml:space="preserve"> ene object van toestand veranderd, alle afhankelijke objecten op de hoogte gebracht en ge-update worden.</w:t>
@@ -6419,25 +5509,80 @@
         <w:fldChar w:fldCharType="end"/>
       </w:r>
       <w:r>
-        <w:t xml:space="preserve">; Een voorbeeld van een </w:t>
-      </w:r>
-      <w:proofErr w:type="spellStart"/>
-      <w:r>
-        <w:t>observer</w:t>
-      </w:r>
-      <w:proofErr w:type="spellEnd"/>
-      <w:r>
-        <w:t xml:space="preserve"> </w:t>
-      </w:r>
-      <w:proofErr w:type="spellStart"/>
-      <w:r>
-        <w:t>pattern</w:t>
-      </w:r>
-      <w:proofErr w:type="spellEnd"/>
-      <w:r>
-        <w:t>.</w:t>
+        <w:t>; Een voorbeeld van een observer pattern.</w:t>
       </w:r>
       <w:bookmarkEnd w:id="25"/>
+    </w:p>
+    <w:p>
+      <w:pPr>
+        <w:keepNext/>
+      </w:pPr>
+      <w:r>
+        <w:drawing>
+          <wp:inline distT="0" distB="0" distL="0" distR="0" wp14:anchorId="1396D21E" wp14:editId="75A185A9">
+            <wp:extent cx="4597400" cy="1564900"/>
+            <wp:effectExtent l="0" t="0" r="0" b="0"/>
+            <wp:docPr id="5" name="Afbeelding 5"/>
+            <wp:cNvGraphicFramePr>
+              <a:graphicFrameLocks xmlns:a="http://schemas.openxmlformats.org/drawingml/2006/main" noChangeAspect="1"/>
+            </wp:cNvGraphicFramePr>
+            <a:graphic xmlns:a="http://schemas.openxmlformats.org/drawingml/2006/main">
+              <a:graphicData uri="http://schemas.openxmlformats.org/drawingml/2006/picture">
+                <pic:pic xmlns:pic="http://schemas.openxmlformats.org/drawingml/2006/picture">
+                  <pic:nvPicPr>
+                    <pic:cNvPr id="1" name=""/>
+                    <pic:cNvPicPr/>
+                  </pic:nvPicPr>
+                  <pic:blipFill>
+                    <a:blip r:embed="rId14"/>
+                    <a:stretch>
+                      <a:fillRect/>
+                    </a:stretch>
+                  </pic:blipFill>
+                  <pic:spPr>
+                    <a:xfrm>
+                      <a:off x="0" y="0"/>
+                      <a:ext cx="4600597" cy="1565988"/>
+                    </a:xfrm>
+                    <a:prstGeom prst="rect">
+                      <a:avLst/>
+                    </a:prstGeom>
+                  </pic:spPr>
+                </pic:pic>
+              </a:graphicData>
+            </a:graphic>
+          </wp:inline>
+        </w:drawing>
+      </w:r>
+    </w:p>
+    <w:p>
+      <w:pPr>
+        <w:pStyle w:val="Bijschrift"/>
+      </w:pPr>
+      <w:r>
+        <w:t xml:space="preserve">Figuur </w:t>
+      </w:r>
+      <w:r>
+        <w:fldChar w:fldCharType="begin"/>
+      </w:r>
+      <w:r>
+        <w:instrText xml:space="preserve"> SEQ Figuur \* ARABIC </w:instrText>
+      </w:r>
+      <w:r>
+        <w:fldChar w:fldCharType="separate"/>
+      </w:r>
+      <w:r>
+        <w:rPr>
+          <w:noProof/>
+        </w:rPr>
+        <w:t>6</w:t>
+      </w:r>
+      <w:r>
+        <w:fldChar w:fldCharType="end"/>
+      </w:r>
+      <w:r>
+        <w:t>; een uitgewerkt toets voorbeeld</w:t>
+      </w:r>
     </w:p>
     <w:p>
       <w:r>
@@ -6457,28 +5602,15 @@
         <w:t>h</w:t>
       </w:r>
       <w:r>
-        <w:t xml:space="preserve">et subject weet niets bijzonders van zijn </w:t>
-      </w:r>
-      <w:proofErr w:type="spellStart"/>
-      <w:r>
-        <w:t>observers</w:t>
-      </w:r>
-      <w:proofErr w:type="spellEnd"/>
+        <w:t>et subject weet niets bijzonders van zijn observers</w:t>
+      </w:r>
       <w:r>
         <w:t>.</w:t>
       </w:r>
     </w:p>
     <w:p>
       <w:r>
-        <w:t xml:space="preserve">Low </w:t>
-      </w:r>
-      <w:proofErr w:type="spellStart"/>
-      <w:r>
-        <w:t>coupling</w:t>
-      </w:r>
-      <w:proofErr w:type="spellEnd"/>
-      <w:r>
-        <w:t xml:space="preserve"> is wenselijk</w:t>
+        <w:t>Low coupling is wenselijk</w:t>
       </w:r>
       <w:r>
         <w:t xml:space="preserve"> omdat:</w:t>
@@ -6492,21 +5624,8 @@
           <w:numId w:val="15"/>
         </w:numPr>
       </w:pPr>
-      <w:proofErr w:type="spellStart"/>
-      <w:r>
-        <w:t>Observers</w:t>
-      </w:r>
-      <w:proofErr w:type="spellEnd"/>
-      <w:r>
-        <w:t xml:space="preserve"> abonneren (</w:t>
-      </w:r>
-      <w:proofErr w:type="spellStart"/>
-      <w:r>
-        <w:t>subscribe</w:t>
-      </w:r>
-      <w:proofErr w:type="spellEnd"/>
-      <w:r>
-        <w:t>) zichzelf op notificatie events van het subject</w:t>
+      <w:r>
+        <w:t>Observers abonneren (subscribe) zichzelf op notificatie events van het subject</w:t>
       </w:r>
     </w:p>
     <w:p>
@@ -6518,23 +5637,7 @@
         </w:numPr>
       </w:pPr>
       <w:r>
-        <w:t xml:space="preserve">Wanneer de </w:t>
-      </w:r>
-      <w:proofErr w:type="spellStart"/>
-      <w:r>
-        <w:t>observer</w:t>
-      </w:r>
-      <w:proofErr w:type="spellEnd"/>
-      <w:r>
-        <w:t xml:space="preserve"> op de hoogte wordt gebracht (</w:t>
-      </w:r>
-      <w:proofErr w:type="spellStart"/>
-      <w:r>
-        <w:t>notification</w:t>
-      </w:r>
-      <w:proofErr w:type="spellEnd"/>
-      <w:r>
-        <w:t>) zal het zichzelf updaten</w:t>
+        <w:t>Wanneer de observer op de hoogte wordt gebracht (notification) zal het zichzelf updaten</w:t>
       </w:r>
     </w:p>
     <w:p>
@@ -6546,15 +5649,7 @@
         </w:numPr>
       </w:pPr>
       <w:r>
-        <w:t xml:space="preserve">Het enige dat het subject weet van de andere objecten is dat die de rol van </w:t>
-      </w:r>
-      <w:proofErr w:type="spellStart"/>
-      <w:r>
-        <w:t>observer</w:t>
-      </w:r>
-      <w:proofErr w:type="spellEnd"/>
-      <w:r>
-        <w:t xml:space="preserve"> hebben.</w:t>
+        <w:t>Het enige dat het subject weet van de andere objecten is dat die de rol van observer hebben.</w:t>
       </w:r>
     </w:p>
     <w:p>
@@ -6572,16 +5667,8 @@
         <w:rPr>
           <w:lang w:val="en-US"/>
         </w:rPr>
-        <w:t xml:space="preserve">Publish-Subscribe 1:* </w:t>
-      </w:r>
-      <w:proofErr w:type="spellStart"/>
-      <w:r>
-        <w:rPr>
-          <w:lang w:val="en-US"/>
-        </w:rPr>
-        <w:t>relatie</w:t>
-      </w:r>
-      <w:proofErr w:type="spellEnd"/>
+        <w:t>Publish-Subscribe 1:* relatie</w:t>
+      </w:r>
     </w:p>
     <w:p>
       <w:pPr>
@@ -6599,6 +5686,7 @@
           <w:noProof/>
           <w:lang w:val="en-GB"/>
         </w:rPr>
+        <w:lastRenderedPageBreak/>
         <w:drawing>
           <wp:inline distT="0" distB="0" distL="0" distR="0" wp14:anchorId="0B766F4F" wp14:editId="34EA4372">
             <wp:extent cx="2583796" cy="1516900"/>
@@ -6615,7 +5703,7 @@
                     <pic:cNvPicPr/>
                   </pic:nvPicPr>
                   <pic:blipFill rotWithShape="1">
-                    <a:blip r:embed="rId14"/>
+                    <a:blip r:embed="rId15"/>
                     <a:srcRect t="12401"/>
                     <a:stretch/>
                   </pic:blipFill>
@@ -6664,21 +5752,13 @@
         <w:rPr>
           <w:noProof/>
         </w:rPr>
-        <w:t>6</w:t>
+        <w:t>7</w:t>
       </w:r>
       <w:r>
         <w:fldChar w:fldCharType="end"/>
       </w:r>
       <w:r>
-        <w:t xml:space="preserve">; </w:t>
-      </w:r>
-      <w:proofErr w:type="spellStart"/>
-      <w:r>
-        <w:t>Sequence</w:t>
-      </w:r>
-      <w:proofErr w:type="spellEnd"/>
-      <w:r>
-        <w:t xml:space="preserve"> diag</w:t>
+        <w:t>; Sequence diag</w:t>
       </w:r>
       <w:r>
         <w:rPr>
@@ -6736,15 +5816,7 @@
         <w:t xml:space="preserve">: </w:t>
       </w:r>
       <w:r>
-        <w:t xml:space="preserve">Een object kan een operatie volgens verschillende </w:t>
-      </w:r>
-      <w:proofErr w:type="spellStart"/>
-      <w:r>
-        <w:t>strategiën</w:t>
-      </w:r>
-      <w:proofErr w:type="spellEnd"/>
-      <w:r>
-        <w:t xml:space="preserve"> uitvoeren.</w:t>
+        <w:t>Een object kan een operatie volgens verschillende strategiën uitvoeren.</w:t>
       </w:r>
     </w:p>
     <w:p/>
@@ -6755,7 +5827,6 @@
           <w:bCs/>
         </w:rPr>
       </w:pPr>
-      <w:proofErr w:type="spellStart"/>
       <w:r>
         <w:rPr>
           <w:b/>
@@ -6763,7 +5834,6 @@
         </w:rPr>
         <w:t>Problem</w:t>
       </w:r>
-      <w:proofErr w:type="spellEnd"/>
       <w:r>
         <w:rPr>
           <w:b/>
@@ -6793,15 +5863,7 @@
         </w:numPr>
       </w:pPr>
       <w:r>
-        <w:t xml:space="preserve">Hoe kunnen we makkelijk een nieuwe </w:t>
-      </w:r>
-      <w:proofErr w:type="spellStart"/>
-      <w:r>
-        <w:t>strategy</w:t>
-      </w:r>
-      <w:proofErr w:type="spellEnd"/>
-      <w:r>
-        <w:t xml:space="preserve"> toevoegen? </w:t>
+        <w:t xml:space="preserve">Hoe kunnen we makkelijk een nieuwe strategy toevoegen? </w:t>
       </w:r>
       <w:r>
         <w:br/>
@@ -6838,15 +5900,7 @@
         </w:numPr>
       </w:pPr>
       <w:r>
-        <w:t xml:space="preserve">Creëer voor elke strategie een </w:t>
-      </w:r>
-      <w:proofErr w:type="spellStart"/>
-      <w:r>
-        <w:t>strategy</w:t>
-      </w:r>
-      <w:proofErr w:type="spellEnd"/>
-      <w:r>
-        <w:t xml:space="preserve"> class,  die een gemeenschappelijk interface implementeert.</w:t>
+        <w:t>Creëer voor elke strategie een strategy class,  die een gemeenschappelijk interface implementeert.</w:t>
       </w:r>
     </w:p>
     <w:p>
@@ -6858,23 +5912,7 @@
         </w:numPr>
       </w:pPr>
       <w:r>
-        <w:t xml:space="preserve">Delegeer </w:t>
-      </w:r>
-      <w:proofErr w:type="spellStart"/>
-      <w:r>
-        <w:t>strategy</w:t>
-      </w:r>
-      <w:proofErr w:type="spellEnd"/>
-      <w:r>
-        <w:t xml:space="preserve">-afhankelijke operaties van het object naar het betreffende </w:t>
-      </w:r>
-      <w:proofErr w:type="spellStart"/>
-      <w:r>
-        <w:t>strategy</w:t>
-      </w:r>
-      <w:proofErr w:type="spellEnd"/>
-      <w:r>
-        <w:t xml:space="preserve"> object.</w:t>
+        <w:t>Delegeer strategy-afhankelijke operaties van het object naar het betreffende strategy object.</w:t>
       </w:r>
     </w:p>
     <w:p>
@@ -6900,37 +5938,8 @@
       </w:r>
     </w:p>
     <w:p>
-      <w:proofErr w:type="spellStart"/>
-      <w:r>
-        <w:t>Definiëer</w:t>
-      </w:r>
-      <w:proofErr w:type="spellEnd"/>
-      <w:r>
-        <w:t xml:space="preserve"> een familie van algoritmen, </w:t>
-      </w:r>
-      <w:proofErr w:type="spellStart"/>
-      <w:r>
-        <w:t>encapsulate</w:t>
-      </w:r>
-      <w:proofErr w:type="spellEnd"/>
-      <w:r>
-        <w:t xml:space="preserve"> ze en maak ze uitwisselbaar. </w:t>
-      </w:r>
-      <w:proofErr w:type="spellStart"/>
-      <w:r>
-        <w:t>Strategy</w:t>
-      </w:r>
-      <w:proofErr w:type="spellEnd"/>
-      <w:r>
-        <w:t xml:space="preserve"> </w:t>
-      </w:r>
-      <w:proofErr w:type="spellStart"/>
-      <w:r>
-        <w:t>Pattern</w:t>
-      </w:r>
-      <w:proofErr w:type="spellEnd"/>
-      <w:r>
-        <w:t xml:space="preserve"> zorgt ervoor dat het algoritme onafhankelijk kan variëren van de clients (objecten) die het gebruiken. </w:t>
+      <w:r>
+        <w:t xml:space="preserve">Definiëer een familie van algoritmen, encapsulate ze en maak ze uitwisselbaar. Strategy Pattern zorgt ervoor dat het algoritme onafhankelijk kan variëren van de clients (objecten) die het gebruiken. </w:t>
       </w:r>
     </w:p>
     <w:p/>
@@ -6946,39 +5955,7 @@
           <w:b/>
           <w:bCs/>
         </w:rPr>
-        <w:t xml:space="preserve">Gebruik het </w:t>
-      </w:r>
-      <w:proofErr w:type="spellStart"/>
-      <w:r>
-        <w:rPr>
-          <w:b/>
-          <w:bCs/>
-        </w:rPr>
-        <w:t>Strategy</w:t>
-      </w:r>
-      <w:proofErr w:type="spellEnd"/>
-      <w:r>
-        <w:rPr>
-          <w:b/>
-          <w:bCs/>
-        </w:rPr>
-        <w:t xml:space="preserve"> </w:t>
-      </w:r>
-      <w:proofErr w:type="spellStart"/>
-      <w:r>
-        <w:rPr>
-          <w:b/>
-          <w:bCs/>
-        </w:rPr>
-        <w:t>Pattern</w:t>
-      </w:r>
-      <w:proofErr w:type="spellEnd"/>
-      <w:r>
-        <w:rPr>
-          <w:b/>
-          <w:bCs/>
-        </w:rPr>
-        <w:t xml:space="preserve"> wanneer:</w:t>
+        <w:t>Gebruik het Strategy Pattern wanneer:</w:t>
       </w:r>
     </w:p>
     <w:p>
@@ -7011,15 +5988,7 @@
         </w:numPr>
       </w:pPr>
       <w:r>
-        <w:t xml:space="preserve">Een algoritme gebruikt data waarvan je wilt dat de client die niet weet. Gebruik het </w:t>
-      </w:r>
-      <w:proofErr w:type="spellStart"/>
-      <w:r>
-        <w:t>pattern</w:t>
-      </w:r>
-      <w:proofErr w:type="spellEnd"/>
-      <w:r>
-        <w:t xml:space="preserve"> om te voorkomen dat complex, algoritme specifieke data structuren bekend worden gemaakt.</w:t>
+        <w:t>Een algoritme gebruikt data waarvan je wilt dat de client die niet weet. Gebruik het pattern om te voorkomen dat complex, algoritme specifieke data structuren bekend worden gemaakt.</w:t>
       </w:r>
     </w:p>
     <w:p>
@@ -7030,15 +5999,7 @@
         </w:numPr>
       </w:pPr>
       <w:r>
-        <w:t xml:space="preserve">Een klasse heeft verschillende soorten gedrag welke als conditionele statements in zijn methoden voorkomen. In plaats van al die condities op te nemen geef elke gerelateerde conditionele branche zijn eigen </w:t>
-      </w:r>
-      <w:proofErr w:type="spellStart"/>
-      <w:r>
-        <w:t>Strategy</w:t>
-      </w:r>
-      <w:proofErr w:type="spellEnd"/>
-      <w:r>
-        <w:t xml:space="preserve"> klasse</w:t>
+        <w:t>Een klasse heeft verschillende soorten gedrag welke als conditionele statements in zijn methoden voorkomen. In plaats van al die condities op te nemen geef elke gerelateerde conditionele branche zijn eigen Strategy klasse</w:t>
       </w:r>
     </w:p>
     <w:p>
@@ -7054,214 +6015,6 @@
             <wp:extent cx="5760720" cy="2011045"/>
             <wp:effectExtent l="0" t="0" r="0" b="8255"/>
             <wp:docPr id="13" name="Afbeelding 13"/>
-            <wp:cNvGraphicFramePr>
-              <a:graphicFrameLocks xmlns:a="http://schemas.openxmlformats.org/drawingml/2006/main" noChangeAspect="1"/>
-            </wp:cNvGraphicFramePr>
-            <a:graphic xmlns:a="http://schemas.openxmlformats.org/drawingml/2006/main">
-              <a:graphicData uri="http://schemas.openxmlformats.org/drawingml/2006/picture">
-                <pic:pic xmlns:pic="http://schemas.openxmlformats.org/drawingml/2006/picture">
-                  <pic:nvPicPr>
-                    <pic:cNvPr id="1" name=""/>
-                    <pic:cNvPicPr/>
-                  </pic:nvPicPr>
-                  <pic:blipFill>
-                    <a:blip r:embed="rId15"/>
-                    <a:stretch>
-                      <a:fillRect/>
-                    </a:stretch>
-                  </pic:blipFill>
-                  <pic:spPr>
-                    <a:xfrm>
-                      <a:off x="0" y="0"/>
-                      <a:ext cx="5760720" cy="2011045"/>
-                    </a:xfrm>
-                    <a:prstGeom prst="rect">
-                      <a:avLst/>
-                    </a:prstGeom>
-                  </pic:spPr>
-                </pic:pic>
-              </a:graphicData>
-            </a:graphic>
-          </wp:inline>
-        </w:drawing>
-      </w:r>
-    </w:p>
-    <w:p>
-      <w:pPr>
-        <w:pStyle w:val="Bijschrift"/>
-      </w:pPr>
-      <w:bookmarkStart w:id="28" w:name="_Toc67242503"/>
-      <w:r>
-        <w:t xml:space="preserve">Figuur </w:t>
-      </w:r>
-      <w:r>
-        <w:fldChar w:fldCharType="begin"/>
-      </w:r>
-      <w:r>
-        <w:instrText xml:space="preserve"> SEQ Figuur \* ARABIC </w:instrText>
-      </w:r>
-      <w:r>
-        <w:fldChar w:fldCharType="separate"/>
-      </w:r>
-      <w:r>
-        <w:rPr>
-          <w:noProof/>
-        </w:rPr>
-        <w:t>7</w:t>
-      </w:r>
-      <w:r>
-        <w:fldChar w:fldCharType="end"/>
-      </w:r>
-      <w:r>
-        <w:t xml:space="preserve">; Een Class diagram die het </w:t>
-      </w:r>
-      <w:proofErr w:type="spellStart"/>
-      <w:r>
-        <w:t>pattern</w:t>
-      </w:r>
-      <w:proofErr w:type="spellEnd"/>
-      <w:r>
-        <w:t xml:space="preserve"> extra toelicht.</w:t>
-      </w:r>
-      <w:bookmarkEnd w:id="28"/>
-    </w:p>
-    <w:p/>
-    <w:p>
-      <w:pPr>
-        <w:pStyle w:val="Kop2"/>
-        <w:numPr>
-          <w:ilvl w:val="1"/>
-          <w:numId w:val="2"/>
-        </w:numPr>
-        <w:rPr>
-          <w:lang w:val="en-GB"/>
-        </w:rPr>
-      </w:pPr>
-      <w:bookmarkStart w:id="29" w:name="_Toc67242577"/>
-      <w:r>
-        <w:rPr>
-          <w:lang w:val="en-GB"/>
-        </w:rPr>
-        <w:t>State</w:t>
-      </w:r>
-      <w:bookmarkEnd w:id="29"/>
-    </w:p>
-    <w:p>
-      <w:r>
-        <w:t xml:space="preserve">Een state </w:t>
-      </w:r>
-      <w:proofErr w:type="spellStart"/>
-      <w:r>
-        <w:t>pattern</w:t>
-      </w:r>
-      <w:proofErr w:type="spellEnd"/>
-      <w:r>
-        <w:t xml:space="preserve"> heeft te maken met een state machine. Deze hebben we gehad in de propedeuse met EPD.  </w:t>
-      </w:r>
-    </w:p>
-    <w:p>
-      <w:r>
-        <w:rPr>
-          <w:b/>
-          <w:bCs/>
-        </w:rPr>
-        <w:t xml:space="preserve">Context: </w:t>
-      </w:r>
-      <w:r>
-        <w:t xml:space="preserve"> Het gedag van een object is afhankelijk van zijn huidige status.</w:t>
-      </w:r>
-    </w:p>
-    <w:p>
-      <w:proofErr w:type="spellStart"/>
-      <w:r>
-        <w:rPr>
-          <w:b/>
-          <w:bCs/>
-        </w:rPr>
-        <w:t>Problem</w:t>
-      </w:r>
-      <w:proofErr w:type="spellEnd"/>
-      <w:r>
-        <w:rPr>
-          <w:b/>
-          <w:bCs/>
-        </w:rPr>
-        <w:t xml:space="preserve">: </w:t>
-      </w:r>
-    </w:p>
-    <w:p>
-      <w:pPr>
-        <w:pStyle w:val="Lijstalinea"/>
-        <w:numPr>
-          <w:ilvl w:val="0"/>
-          <w:numId w:val="16"/>
-        </w:numPr>
-      </w:pPr>
-      <w:r>
-        <w:t>De methode van het object (klasse) bevatten veel voorwaardelijke logica.</w:t>
-      </w:r>
-    </w:p>
-    <w:p>
-      <w:pPr>
-        <w:pStyle w:val="Lijstalinea"/>
-        <w:numPr>
-          <w:ilvl w:val="0"/>
-          <w:numId w:val="16"/>
-        </w:numPr>
-      </w:pPr>
-      <w:r>
-        <w:t>Is er een alternatief voor de voorwaardelijke logica?</w:t>
-      </w:r>
-    </w:p>
-    <w:p>
-      <w:r>
-        <w:rPr>
-          <w:b/>
-          <w:bCs/>
-        </w:rPr>
-        <w:t xml:space="preserve">Solution: </w:t>
-      </w:r>
-      <w:r>
-        <w:t xml:space="preserve"> </w:t>
-      </w:r>
-    </w:p>
-    <w:p>
-      <w:pPr>
-        <w:pStyle w:val="Lijstalinea"/>
-        <w:numPr>
-          <w:ilvl w:val="0"/>
-          <w:numId w:val="17"/>
-        </w:numPr>
-      </w:pPr>
-      <w:r>
-        <w:t>Maak voor elke status(toestand) van het object een State class, dat een gemeenschappelijke interface implementeert.</w:t>
-      </w:r>
-    </w:p>
-    <w:p>
-      <w:pPr>
-        <w:pStyle w:val="Lijstalinea"/>
-        <w:numPr>
-          <w:ilvl w:val="0"/>
-          <w:numId w:val="17"/>
-        </w:numPr>
-      </w:pPr>
-      <w:r>
-        <w:t>Status bewerkingen van het context object overdragen (delegeren) aan het huidige status object.</w:t>
-      </w:r>
-    </w:p>
-    <w:p>
-      <w:pPr>
-        <w:keepNext/>
-      </w:pPr>
-      <w:r>
-        <w:rPr>
-          <w:noProof/>
-        </w:rPr>
-        <w:drawing>
-          <wp:inline distT="0" distB="0" distL="0" distR="0" wp14:anchorId="08443AAF" wp14:editId="13D8DA48">
-            <wp:extent cx="3816928" cy="1829785"/>
-            <wp:effectExtent l="0" t="0" r="0" b="0"/>
-            <wp:docPr id="1" name="Afbeelding 1"/>
             <wp:cNvGraphicFramePr>
               <a:graphicFrameLocks xmlns:a="http://schemas.openxmlformats.org/drawingml/2006/main" noChangeAspect="1"/>
             </wp:cNvGraphicFramePr>
@@ -7281,7 +6034,7 @@
                   <pic:spPr>
                     <a:xfrm>
                       <a:off x="0" y="0"/>
-                      <a:ext cx="3827337" cy="1834775"/>
+                      <a:ext cx="5760720" cy="2011045"/>
                     </a:xfrm>
                     <a:prstGeom prst="rect">
                       <a:avLst/>
@@ -7298,7 +6051,7 @@
       <w:pPr>
         <w:pStyle w:val="Bijschrift"/>
       </w:pPr>
-      <w:bookmarkStart w:id="30" w:name="_Toc67242504"/>
+      <w:bookmarkStart w:id="28" w:name="_Toc67242503"/>
       <w:r>
         <w:t xml:space="preserve">Figuur </w:t>
       </w:r>
@@ -7321,18 +6074,11 @@
         <w:fldChar w:fldCharType="end"/>
       </w:r>
       <w:r>
-        <w:t xml:space="preserve">; Een class diagram van een state machine in bijvoorbeeld </w:t>
-      </w:r>
-      <w:proofErr w:type="spellStart"/>
-      <w:r>
-        <w:t>java</w:t>
-      </w:r>
-      <w:proofErr w:type="spellEnd"/>
-      <w:r>
-        <w:t>.</w:t>
-      </w:r>
-      <w:bookmarkEnd w:id="30"/>
-    </w:p>
+        <w:t>; Een Class diagram die het pattern extra toelicht.</w:t>
+      </w:r>
+      <w:bookmarkEnd w:id="28"/>
+    </w:p>
+    <w:p/>
     <w:p>
       <w:pPr>
         <w:pStyle w:val="Kop2"/>
@@ -7340,12 +6086,26 @@
           <w:ilvl w:val="1"/>
           <w:numId w:val="2"/>
         </w:numPr>
-      </w:pPr>
-      <w:bookmarkStart w:id="31" w:name="_Toc67242578"/>
-      <w:r>
-        <w:t>Adapter</w:t>
-      </w:r>
-      <w:bookmarkEnd w:id="31"/>
+        <w:rPr>
+          <w:lang w:val="en-GB"/>
+        </w:rPr>
+      </w:pPr>
+      <w:bookmarkStart w:id="29" w:name="_Toc67242577"/>
+      <w:r>
+        <w:rPr>
+          <w:lang w:val="en-GB"/>
+        </w:rPr>
+        <w:t>State</w:t>
+      </w:r>
+      <w:bookmarkEnd w:id="29"/>
+    </w:p>
+    <w:p>
+      <w:r>
+        <w:t xml:space="preserve">Een state </w:t>
+      </w:r>
+      <w:r>
+        <w:t xml:space="preserve">pattern heeft te maken met een state machine. Deze hebben we gehad in de propedeuse met EPD.  </w:t>
+      </w:r>
     </w:p>
     <w:p>
       <w:r>
@@ -7353,20 +6113,43 @@
           <w:b/>
           <w:bCs/>
         </w:rPr>
-        <w:t>Probleem:</w:t>
-      </w:r>
-      <w:r>
-        <w:t xml:space="preserve"> Een client class verwacht een bepaalde interface voor een methode, maar de component of class die de service kan verlenen gebruikt een </w:t>
-      </w:r>
+        <w:t xml:space="preserve">Context: </w:t>
+      </w:r>
+      <w:r>
+        <w:t xml:space="preserve"> Het gedag van een object is afhankelijk van zijn huidige status.</w:t>
+      </w:r>
+    </w:p>
+    <w:p>
       <w:r>
         <w:rPr>
           <w:b/>
           <w:bCs/>
         </w:rPr>
-        <w:t>andere</w:t>
-      </w:r>
-      <w:r>
-        <w:t xml:space="preserve"> interface.</w:t>
+        <w:t xml:space="preserve">Problem: </w:t>
+      </w:r>
+    </w:p>
+    <w:p>
+      <w:pPr>
+        <w:pStyle w:val="Lijstalinea"/>
+        <w:numPr>
+          <w:ilvl w:val="0"/>
+          <w:numId w:val="16"/>
+        </w:numPr>
+      </w:pPr>
+      <w:r>
+        <w:t>De methode van het object (klasse) bevatten veel voorwaardelijke logica.</w:t>
+      </w:r>
+    </w:p>
+    <w:p>
+      <w:pPr>
+        <w:pStyle w:val="Lijstalinea"/>
+        <w:numPr>
+          <w:ilvl w:val="0"/>
+          <w:numId w:val="16"/>
+        </w:numPr>
+      </w:pPr>
+      <w:r>
+        <w:t>Is er een alternatief voor de voorwaardelijke logica?</w:t>
       </w:r>
     </w:p>
     <w:p>
@@ -7375,18 +6158,34 @@
           <w:b/>
           <w:bCs/>
         </w:rPr>
-        <w:t xml:space="preserve">Oplossing: </w:t>
-      </w:r>
-      <w:r>
-        <w:t>Gebruik een ADAPTER</w:t>
-      </w:r>
-      <w:r>
-        <w:t>.</w:t>
-      </w:r>
-    </w:p>
-    <w:p>
-      <w:r>
-        <w:t xml:space="preserve">Je maak dus eigenlijk een brug tussen “ons systeem” en een extern systeem. Hierdoor kan je gemakkelijk switchen van systeem. </w:t>
+        <w:t xml:space="preserve">Solution: </w:t>
+      </w:r>
+      <w:r>
+        <w:t xml:space="preserve"> </w:t>
+      </w:r>
+    </w:p>
+    <w:p>
+      <w:pPr>
+        <w:pStyle w:val="Lijstalinea"/>
+        <w:numPr>
+          <w:ilvl w:val="0"/>
+          <w:numId w:val="17"/>
+        </w:numPr>
+      </w:pPr>
+      <w:r>
+        <w:t>Maak voor elke status(toestand) van het object een State class, dat een gemeenschappelijke interface implementeert.</w:t>
+      </w:r>
+    </w:p>
+    <w:p>
+      <w:pPr>
+        <w:pStyle w:val="Lijstalinea"/>
+        <w:numPr>
+          <w:ilvl w:val="0"/>
+          <w:numId w:val="17"/>
+        </w:numPr>
+      </w:pPr>
+      <w:r>
+        <w:t>Status bewerkingen van het context object overdragen (delegeren) aan het huidige status object.</w:t>
       </w:r>
     </w:p>
     <w:p>
@@ -7398,10 +6197,10 @@
           <w:noProof/>
         </w:rPr>
         <w:drawing>
-          <wp:inline distT="0" distB="0" distL="0" distR="0" wp14:anchorId="45367694" wp14:editId="75251872">
-            <wp:extent cx="4130040" cy="1624337"/>
-            <wp:effectExtent l="0" t="0" r="3810" b="0"/>
-            <wp:docPr id="849972" name="Afbeelding 849972"/>
+          <wp:inline distT="0" distB="0" distL="0" distR="0" wp14:anchorId="08443AAF" wp14:editId="13D8DA48">
+            <wp:extent cx="3816928" cy="1829785"/>
+            <wp:effectExtent l="0" t="0" r="0" b="0"/>
+            <wp:docPr id="1" name="Afbeelding 1"/>
             <wp:cNvGraphicFramePr>
               <a:graphicFrameLocks xmlns:a="http://schemas.openxmlformats.org/drawingml/2006/main" noChangeAspect="1"/>
             </wp:cNvGraphicFramePr>
@@ -7421,7 +6220,7 @@
                   <pic:spPr>
                     <a:xfrm>
                       <a:off x="0" y="0"/>
-                      <a:ext cx="4156033" cy="1634560"/>
+                      <a:ext cx="3827337" cy="1834775"/>
                     </a:xfrm>
                     <a:prstGeom prst="rect">
                       <a:avLst/>
@@ -7437,32 +6236,15 @@
     <w:p>
       <w:pPr>
         <w:pStyle w:val="Bijschrift"/>
-        <w:rPr>
-          <w:lang w:val="en-GB"/>
-        </w:rPr>
-      </w:pPr>
-      <w:bookmarkStart w:id="32" w:name="_Toc67242505"/>
-      <w:proofErr w:type="spellStart"/>
-      <w:r>
-        <w:rPr>
-          <w:lang w:val="en-GB"/>
-        </w:rPr>
-        <w:t>Figuur</w:t>
-      </w:r>
-      <w:proofErr w:type="spellEnd"/>
-      <w:r>
-        <w:rPr>
-          <w:lang w:val="en-GB"/>
-        </w:rPr>
-        <w:t xml:space="preserve"> </w:t>
+      </w:pPr>
+      <w:bookmarkStart w:id="30" w:name="_Toc67242504"/>
+      <w:r>
+        <w:t xml:space="preserve">Figuur </w:t>
       </w:r>
       <w:r>
         <w:fldChar w:fldCharType="begin"/>
       </w:r>
       <w:r>
-        <w:rPr>
-          <w:lang w:val="en-GB"/>
-        </w:rPr>
         <w:instrText xml:space="preserve"> SEQ Figuur \* ARABIC </w:instrText>
       </w:r>
       <w:r>
@@ -7471,7 +6253,6 @@
       <w:r>
         <w:rPr>
           <w:noProof/>
-          <w:lang w:val="en-GB"/>
         </w:rPr>
         <w:t>9</w:t>
       </w:r>
@@ -7479,42 +6260,20 @@
         <w:fldChar w:fldCharType="end"/>
       </w:r>
       <w:r>
-        <w:rPr>
-          <w:lang w:val="en-GB"/>
-        </w:rPr>
-        <w:t xml:space="preserve">; </w:t>
-      </w:r>
-      <w:proofErr w:type="spellStart"/>
-      <w:r>
-        <w:rPr>
-          <w:lang w:val="en-GB"/>
-        </w:rPr>
-        <w:t>SAPAccountingAdapter</w:t>
-      </w:r>
-      <w:proofErr w:type="spellEnd"/>
-      <w:r>
-        <w:rPr>
-          <w:lang w:val="en-GB"/>
-        </w:rPr>
-        <w:t xml:space="preserve"> adapts to the SAP system</w:t>
-      </w:r>
-      <w:bookmarkEnd w:id="32"/>
+        <w:t>; Een class diagram van een state machine in bijvoorbeeld java.</w:t>
+      </w:r>
+      <w:bookmarkEnd w:id="30"/>
     </w:p>
     <w:p>
       <w:pPr>
         <w:keepNext/>
       </w:pPr>
       <w:r>
-        <w:rPr>
-          <w:noProof/>
-          <w:lang w:val="en-GB"/>
-        </w:rPr>
-        <w:lastRenderedPageBreak/>
         <w:drawing>
-          <wp:inline distT="0" distB="0" distL="0" distR="0" wp14:anchorId="1E26E3CE" wp14:editId="0B166C3E">
-            <wp:extent cx="4091940" cy="2224586"/>
-            <wp:effectExtent l="0" t="0" r="3810" b="4445"/>
-            <wp:docPr id="12" name="Afbeelding 12"/>
+          <wp:inline distT="0" distB="0" distL="0" distR="0" wp14:anchorId="11059E62" wp14:editId="1B4D5ED6">
+            <wp:extent cx="5760720" cy="2371725"/>
+            <wp:effectExtent l="0" t="0" r="0" b="9525"/>
+            <wp:docPr id="3" name="Afbeelding 3"/>
             <wp:cNvGraphicFramePr>
               <a:graphicFrameLocks xmlns:a="http://schemas.openxmlformats.org/drawingml/2006/main" noChangeAspect="1"/>
             </wp:cNvGraphicFramePr>
@@ -7534,7 +6293,7 @@
                   <pic:spPr>
                     <a:xfrm>
                       <a:off x="0" y="0"/>
-                      <a:ext cx="4121033" cy="2240402"/>
+                      <a:ext cx="5760720" cy="2371725"/>
                     </a:xfrm>
                     <a:prstGeom prst="rect">
                       <a:avLst/>
@@ -7551,7 +6310,6 @@
       <w:pPr>
         <w:pStyle w:val="Bijschrift"/>
       </w:pPr>
-      <w:bookmarkStart w:id="33" w:name="_Toc67242506"/>
       <w:r>
         <w:t xml:space="preserve">Figuur </w:t>
       </w:r>
@@ -7574,11 +6332,66 @@
         <w:fldChar w:fldCharType="end"/>
       </w:r>
       <w:r>
-        <w:t>; Voorbeeld van een adapter DMV class diagram.</w:t>
-      </w:r>
-      <w:bookmarkEnd w:id="33"/>
-    </w:p>
-    <w:p/>
+        <w:t>; Concreet voorbeeld van een state machine</w:t>
+      </w:r>
+    </w:p>
+    <w:p>
+      <w:pPr>
+        <w:pStyle w:val="Kop2"/>
+        <w:numPr>
+          <w:ilvl w:val="1"/>
+          <w:numId w:val="2"/>
+        </w:numPr>
+      </w:pPr>
+      <w:bookmarkStart w:id="31" w:name="_Toc67242578"/>
+      <w:r>
+        <w:t>Adapter</w:t>
+      </w:r>
+      <w:bookmarkEnd w:id="31"/>
+    </w:p>
+    <w:p>
+      <w:r>
+        <w:rPr>
+          <w:b/>
+          <w:bCs/>
+        </w:rPr>
+        <w:t>Probleem:</w:t>
+      </w:r>
+      <w:r>
+        <w:t xml:space="preserve"> Een client class verwacht een bepaalde interface voor een methode, maar de component of class die de service kan verlenen gebruikt een </w:t>
+      </w:r>
+      <w:r>
+        <w:rPr>
+          <w:b/>
+          <w:bCs/>
+        </w:rPr>
+        <w:t>andere</w:t>
+      </w:r>
+      <w:r>
+        <w:t xml:space="preserve"> interface.</w:t>
+      </w:r>
+    </w:p>
+    <w:p>
+      <w:r>
+        <w:rPr>
+          <w:b/>
+          <w:bCs/>
+        </w:rPr>
+        <w:lastRenderedPageBreak/>
+        <w:t xml:space="preserve">Oplossing: </w:t>
+      </w:r>
+      <w:r>
+        <w:t>Gebruik een ADAPTER</w:t>
+      </w:r>
+      <w:r>
+        <w:t>.</w:t>
+      </w:r>
+    </w:p>
+    <w:p>
+      <w:r>
+        <w:t xml:space="preserve">Je maak dus eigenlijk een brug tussen “ons systeem” en een extern systeem. Hierdoor kan je gemakkelijk switchen van systeem. </w:t>
+      </w:r>
+    </w:p>
     <w:p>
       <w:pPr>
         <w:keepNext/>
@@ -7588,10 +6401,10 @@
           <w:noProof/>
         </w:rPr>
         <w:drawing>
-          <wp:inline distT="0" distB="0" distL="0" distR="0" wp14:anchorId="4689C823" wp14:editId="2A881DBB">
-            <wp:extent cx="4975860" cy="1746926"/>
-            <wp:effectExtent l="0" t="0" r="0" b="5715"/>
-            <wp:docPr id="53" name="Afbeelding 53"/>
+          <wp:inline distT="0" distB="0" distL="0" distR="0" wp14:anchorId="45367694" wp14:editId="75251872">
+            <wp:extent cx="4130040" cy="1624337"/>
+            <wp:effectExtent l="0" t="0" r="3810" b="0"/>
+            <wp:docPr id="849972" name="Afbeelding 849972"/>
             <wp:cNvGraphicFramePr>
               <a:graphicFrameLocks xmlns:a="http://schemas.openxmlformats.org/drawingml/2006/main" noChangeAspect="1"/>
             </wp:cNvGraphicFramePr>
@@ -7611,6 +6424,173 @@
                   <pic:spPr>
                     <a:xfrm>
                       <a:off x="0" y="0"/>
+                      <a:ext cx="4156033" cy="1634560"/>
+                    </a:xfrm>
+                    <a:prstGeom prst="rect">
+                      <a:avLst/>
+                    </a:prstGeom>
+                  </pic:spPr>
+                </pic:pic>
+              </a:graphicData>
+            </a:graphic>
+          </wp:inline>
+        </w:drawing>
+      </w:r>
+    </w:p>
+    <w:p>
+      <w:pPr>
+        <w:pStyle w:val="Bijschrift"/>
+        <w:rPr>
+          <w:lang w:val="en-GB"/>
+        </w:rPr>
+      </w:pPr>
+      <w:bookmarkStart w:id="32" w:name="_Toc67242505"/>
+      <w:r>
+        <w:rPr>
+          <w:lang w:val="en-GB"/>
+        </w:rPr>
+        <w:t xml:space="preserve">Figuur </w:t>
+      </w:r>
+      <w:r>
+        <w:fldChar w:fldCharType="begin"/>
+      </w:r>
+      <w:r>
+        <w:rPr>
+          <w:lang w:val="en-GB"/>
+        </w:rPr>
+        <w:instrText xml:space="preserve"> SEQ Figuur \* ARABIC </w:instrText>
+      </w:r>
+      <w:r>
+        <w:fldChar w:fldCharType="separate"/>
+      </w:r>
+      <w:r>
+        <w:rPr>
+          <w:noProof/>
+          <w:lang w:val="en-GB"/>
+        </w:rPr>
+        <w:t>11</w:t>
+      </w:r>
+      <w:r>
+        <w:fldChar w:fldCharType="end"/>
+      </w:r>
+      <w:r>
+        <w:rPr>
+          <w:lang w:val="en-GB"/>
+        </w:rPr>
+        <w:t>; SAPAccountingAdapter adapts to the SAP system</w:t>
+      </w:r>
+      <w:bookmarkEnd w:id="32"/>
+    </w:p>
+    <w:p>
+      <w:pPr>
+        <w:keepNext/>
+      </w:pPr>
+      <w:r>
+        <w:rPr>
+          <w:noProof/>
+          <w:lang w:val="en-GB"/>
+        </w:rPr>
+        <w:drawing>
+          <wp:inline distT="0" distB="0" distL="0" distR="0" wp14:anchorId="1E26E3CE" wp14:editId="0B166C3E">
+            <wp:extent cx="4091940" cy="2224586"/>
+            <wp:effectExtent l="0" t="0" r="3810" b="4445"/>
+            <wp:docPr id="12" name="Afbeelding 12"/>
+            <wp:cNvGraphicFramePr>
+              <a:graphicFrameLocks xmlns:a="http://schemas.openxmlformats.org/drawingml/2006/main" noChangeAspect="1"/>
+            </wp:cNvGraphicFramePr>
+            <a:graphic xmlns:a="http://schemas.openxmlformats.org/drawingml/2006/main">
+              <a:graphicData uri="http://schemas.openxmlformats.org/drawingml/2006/picture">
+                <pic:pic xmlns:pic="http://schemas.openxmlformats.org/drawingml/2006/picture">
+                  <pic:nvPicPr>
+                    <pic:cNvPr id="1" name=""/>
+                    <pic:cNvPicPr/>
+                  </pic:nvPicPr>
+                  <pic:blipFill>
+                    <a:blip r:embed="rId20"/>
+                    <a:stretch>
+                      <a:fillRect/>
+                    </a:stretch>
+                  </pic:blipFill>
+                  <pic:spPr>
+                    <a:xfrm>
+                      <a:off x="0" y="0"/>
+                      <a:ext cx="4121033" cy="2240402"/>
+                    </a:xfrm>
+                    <a:prstGeom prst="rect">
+                      <a:avLst/>
+                    </a:prstGeom>
+                  </pic:spPr>
+                </pic:pic>
+              </a:graphicData>
+            </a:graphic>
+          </wp:inline>
+        </w:drawing>
+      </w:r>
+    </w:p>
+    <w:p>
+      <w:pPr>
+        <w:pStyle w:val="Bijschrift"/>
+      </w:pPr>
+      <w:bookmarkStart w:id="33" w:name="_Toc67242506"/>
+      <w:r>
+        <w:t xml:space="preserve">Figuur </w:t>
+      </w:r>
+      <w:r>
+        <w:fldChar w:fldCharType="begin"/>
+      </w:r>
+      <w:r>
+        <w:instrText xml:space="preserve"> SEQ Figuur \* ARABIC </w:instrText>
+      </w:r>
+      <w:r>
+        <w:fldChar w:fldCharType="separate"/>
+      </w:r>
+      <w:r>
+        <w:rPr>
+          <w:noProof/>
+        </w:rPr>
+        <w:t>12</w:t>
+      </w:r>
+      <w:r>
+        <w:fldChar w:fldCharType="end"/>
+      </w:r>
+      <w:r>
+        <w:t>; Voorbeeld van een adapter DMV class diagram.</w:t>
+      </w:r>
+      <w:bookmarkEnd w:id="33"/>
+    </w:p>
+    <w:p/>
+    <w:p>
+      <w:pPr>
+        <w:keepNext/>
+      </w:pPr>
+      <w:r>
+        <w:rPr>
+          <w:noProof/>
+        </w:rPr>
+        <w:drawing>
+          <wp:inline distT="0" distB="0" distL="0" distR="0" wp14:anchorId="4689C823" wp14:editId="2A881DBB">
+            <wp:extent cx="4975860" cy="1746926"/>
+            <wp:effectExtent l="0" t="0" r="0" b="5715"/>
+            <wp:docPr id="53" name="Afbeelding 53"/>
+            <wp:cNvGraphicFramePr>
+              <a:graphicFrameLocks xmlns:a="http://schemas.openxmlformats.org/drawingml/2006/main" noChangeAspect="1"/>
+            </wp:cNvGraphicFramePr>
+            <a:graphic xmlns:a="http://schemas.openxmlformats.org/drawingml/2006/main">
+              <a:graphicData uri="http://schemas.openxmlformats.org/drawingml/2006/picture">
+                <pic:pic xmlns:pic="http://schemas.openxmlformats.org/drawingml/2006/picture">
+                  <pic:nvPicPr>
+                    <pic:cNvPr id="1" name=""/>
+                    <pic:cNvPicPr/>
+                  </pic:nvPicPr>
+                  <pic:blipFill>
+                    <a:blip r:embed="rId21"/>
+                    <a:stretch>
+                      <a:fillRect/>
+                    </a:stretch>
+                  </pic:blipFill>
+                  <pic:spPr>
+                    <a:xfrm>
+                      <a:off x="0" y="0"/>
                       <a:ext cx="5029823" cy="1765871"/>
                     </a:xfrm>
                     <a:prstGeom prst="rect">
@@ -7645,7 +6625,7 @@
         <w:rPr>
           <w:noProof/>
         </w:rPr>
-        <w:t>11</w:t>
+        <w:t>13</w:t>
       </w:r>
       <w:r>
         <w:fldChar w:fldCharType="end"/>
@@ -7754,28 +6734,18 @@
         </w:rPr>
         <w:t xml:space="preserve"> </w:t>
       </w:r>
-      <w:proofErr w:type="spellStart"/>
       <w:r>
         <w:rPr>
           <w:color w:val="660066"/>
         </w:rPr>
         <w:t>Adaptee</w:t>
       </w:r>
-      <w:proofErr w:type="spellEnd"/>
       <w:r>
         <w:rPr>
           <w:color w:val="000000"/>
         </w:rPr>
-        <w:t xml:space="preserve"> </w:t>
-      </w:r>
-      <w:proofErr w:type="spellStart"/>
-      <w:r>
-        <w:rPr>
-          <w:color w:val="000000"/>
-        </w:rPr>
-        <w:t>adaptee</w:t>
-      </w:r>
-      <w:proofErr w:type="spellEnd"/>
+        <w:t xml:space="preserve"> adaptee</w:t>
+      </w:r>
       <w:r>
         <w:rPr>
           <w:color w:val="666600"/>
@@ -7901,28 +6871,20 @@
           <w:color w:val="000000"/>
         </w:rPr>
         <w:tab/>
-        <w:t xml:space="preserve"> </w:t>
-      </w:r>
-      <w:proofErr w:type="spellStart"/>
+        <w:t xml:space="preserve"> adaptee</w:t>
+      </w:r>
+      <w:r>
+        <w:rPr>
+          <w:color w:val="666600"/>
+        </w:rPr>
+        <w:t>.</w:t>
+      </w:r>
       <w:r>
         <w:rPr>
           <w:color w:val="000000"/>
         </w:rPr>
-        <w:t>adaptee</w:t>
-      </w:r>
-      <w:r>
-        <w:rPr>
-          <w:color w:val="666600"/>
-        </w:rPr>
-        <w:t>.</w:t>
-      </w:r>
-      <w:r>
-        <w:rPr>
-          <w:color w:val="000000"/>
-        </w:rPr>
         <w:t>usefulMethod</w:t>
       </w:r>
-      <w:proofErr w:type="spellEnd"/>
       <w:r>
         <w:rPr>
           <w:color w:val="666600"/>
@@ -8024,6 +6986,7 @@
         <w:rPr>
           <w:color w:val="666600"/>
         </w:rPr>
+        <w:lastRenderedPageBreak/>
         <w:t>}</w:t>
       </w:r>
     </w:p>
@@ -8109,14 +7072,9 @@
         </w:numPr>
       </w:pPr>
       <w:bookmarkStart w:id="35" w:name="_Toc67242579"/>
-      <w:proofErr w:type="spellStart"/>
       <w:r>
         <w:lastRenderedPageBreak/>
-        <w:t>Factory</w:t>
-      </w:r>
-      <w:proofErr w:type="spellEnd"/>
-      <w:r>
-        <w:t xml:space="preserve"> Method</w:t>
+        <w:t>Factory Method</w:t>
       </w:r>
       <w:bookmarkEnd w:id="35"/>
     </w:p>
@@ -8141,23 +7099,7 @@
         <w:t xml:space="preserve">Oplossing: </w:t>
       </w:r>
       <w:r>
-        <w:t xml:space="preserve"> Je kan hiervoor GRASP </w:t>
-      </w:r>
-      <w:proofErr w:type="spellStart"/>
-      <w:r>
-        <w:t>Creator</w:t>
-      </w:r>
-      <w:proofErr w:type="spellEnd"/>
-      <w:r>
-        <w:t xml:space="preserve"> gebruiken of je kan een object </w:t>
-      </w:r>
-      <w:proofErr w:type="spellStart"/>
-      <w:r>
-        <w:t>Factory</w:t>
-      </w:r>
-      <w:proofErr w:type="spellEnd"/>
-      <w:r>
-        <w:t xml:space="preserve"> maken. </w:t>
+        <w:t xml:space="preserve"> Je kan hiervoor GRASP Creator gebruiken of je kan een object Factory maken. </w:t>
       </w:r>
     </w:p>
     <w:p>
@@ -8186,7 +7128,7 @@
                     <pic:cNvPicPr/>
                   </pic:nvPicPr>
                   <pic:blipFill rotWithShape="1">
-                    <a:blip r:embed="rId20"/>
+                    <a:blip r:embed="rId22"/>
                     <a:srcRect t="3479"/>
                     <a:stretch/>
                   </pic:blipFill>
@@ -8216,15 +7158,7 @@
     </w:p>
     <w:p>
       <w:r>
-        <w:t xml:space="preserve">Volgens </w:t>
-      </w:r>
-      <w:proofErr w:type="spellStart"/>
-      <w:r>
-        <w:t>Creator</w:t>
-      </w:r>
-      <w:proofErr w:type="spellEnd"/>
-      <w:r>
-        <w:t xml:space="preserve"> moet Register de adapters aanmaken maar dit verlaagt de cohesie van Register. </w:t>
+        <w:t xml:space="preserve">Volgens Creator moet Register de adapters aanmaken maar dit verlaagt de cohesie van Register. </w:t>
       </w:r>
     </w:p>
     <w:p>
@@ -8234,15 +7168,7 @@
     </w:p>
     <w:p>
       <w:r>
-        <w:t xml:space="preserve">Hiervoor kan je dus een </w:t>
-      </w:r>
-      <w:proofErr w:type="spellStart"/>
-      <w:r>
-        <w:t>factory</w:t>
-      </w:r>
-      <w:proofErr w:type="spellEnd"/>
-      <w:r>
-        <w:t xml:space="preserve"> maken: </w:t>
+        <w:t xml:space="preserve">Hiervoor kan je dus een factory maken: </w:t>
       </w:r>
     </w:p>
     <w:p>
@@ -8269,7 +7195,7 @@
                     <pic:cNvPicPr/>
                   </pic:nvPicPr>
                   <pic:blipFill>
-                    <a:blip r:embed="rId21"/>
+                    <a:blip r:embed="rId23"/>
                     <a:stretch>
                       <a:fillRect/>
                     </a:stretch>
@@ -8311,7 +7237,7 @@
         <w:rPr>
           <w:noProof/>
         </w:rPr>
-        <w:t>12</w:t>
+        <w:t>14</w:t>
       </w:r>
       <w:r>
         <w:fldChar w:fldCharType="end"/>
@@ -8323,15 +7249,7 @@
     </w:p>
     <w:p>
       <w:r>
-        <w:t xml:space="preserve">Dit is simpele voorbeeldcode voor een </w:t>
-      </w:r>
-      <w:proofErr w:type="spellStart"/>
-      <w:r>
-        <w:t>factory</w:t>
-      </w:r>
-      <w:proofErr w:type="spellEnd"/>
-      <w:r>
-        <w:t>:</w:t>
+        <w:t>Dit is simpele voorbeeldcode voor een factory:</w:t>
       </w:r>
     </w:p>
     <w:p>
@@ -8388,14 +7306,12 @@
         </w:rPr>
         <w:t xml:space="preserve"> </w:t>
       </w:r>
-      <w:proofErr w:type="spellStart"/>
       <w:r>
         <w:rPr>
           <w:color w:val="660066"/>
         </w:rPr>
         <w:t>AccountingAdapterFactory</w:t>
       </w:r>
-      <w:proofErr w:type="spellEnd"/>
       <w:r>
         <w:rPr>
           <w:color w:val="000000"/>
@@ -8458,14 +7374,12 @@
         </w:rPr>
         <w:t xml:space="preserve"> </w:t>
       </w:r>
-      <w:proofErr w:type="spellStart"/>
       <w:r>
         <w:rPr>
           <w:color w:val="660066"/>
         </w:rPr>
         <w:t>AccountingAdapterFactory</w:t>
       </w:r>
-      <w:proofErr w:type="spellEnd"/>
       <w:r>
         <w:rPr>
           <w:color w:val="000000"/>
@@ -8516,14 +7430,12 @@
         </w:rPr>
         <w:t xml:space="preserve"> </w:t>
       </w:r>
-      <w:proofErr w:type="spellStart"/>
       <w:r>
         <w:rPr>
           <w:color w:val="660066"/>
         </w:rPr>
         <w:t>AccountingAdapterFactory</w:t>
       </w:r>
-      <w:proofErr w:type="spellEnd"/>
       <w:r>
         <w:rPr>
           <w:color w:val="666600"/>
@@ -8624,28 +7536,18 @@
         </w:rPr>
         <w:t xml:space="preserve"> </w:t>
       </w:r>
-      <w:proofErr w:type="spellStart"/>
       <w:r>
         <w:rPr>
           <w:color w:val="660066"/>
         </w:rPr>
         <w:t>AccountingAdapterFactory</w:t>
       </w:r>
-      <w:proofErr w:type="spellEnd"/>
       <w:r>
         <w:rPr>
           <w:color w:val="000000"/>
         </w:rPr>
-        <w:t xml:space="preserve"> </w:t>
-      </w:r>
-      <w:proofErr w:type="spellStart"/>
-      <w:r>
-        <w:rPr>
-          <w:color w:val="000000"/>
-        </w:rPr>
-        <w:t>getInstance</w:t>
-      </w:r>
-      <w:proofErr w:type="spellEnd"/>
+        <w:t xml:space="preserve"> getInstance</w:t>
+      </w:r>
       <w:r>
         <w:rPr>
           <w:color w:val="666600"/>
@@ -8788,14 +7690,12 @@
         </w:rPr>
         <w:t xml:space="preserve"> </w:t>
       </w:r>
-      <w:proofErr w:type="spellStart"/>
       <w:r>
         <w:rPr>
           <w:color w:val="660066"/>
         </w:rPr>
         <w:t>AccountingAdapterFactory</w:t>
       </w:r>
-      <w:proofErr w:type="spellEnd"/>
       <w:r>
         <w:rPr>
           <w:color w:val="666600"/>
@@ -8948,60 +7848,36 @@
         </w:rPr>
         <w:t xml:space="preserve"> </w:t>
       </w:r>
-      <w:proofErr w:type="spellStart"/>
       <w:r>
         <w:rPr>
           <w:color w:val="660066"/>
         </w:rPr>
         <w:t>IAccountingAdapter</w:t>
       </w:r>
-      <w:proofErr w:type="spellEnd"/>
       <w:r>
         <w:rPr>
           <w:color w:val="000000"/>
         </w:rPr>
-        <w:t xml:space="preserve"> </w:t>
-      </w:r>
-      <w:proofErr w:type="spellStart"/>
+        <w:t xml:space="preserve"> getAccountingAdapter </w:t>
+      </w:r>
+      <w:r>
+        <w:rPr>
+          <w:color w:val="666600"/>
+        </w:rPr>
+        <w:t>(</w:t>
+      </w:r>
+      <w:r>
+        <w:rPr>
+          <w:color w:val="660066"/>
+        </w:rPr>
+        <w:t>String</w:t>
+      </w:r>
       <w:r>
         <w:rPr>
           <w:color w:val="000000"/>
         </w:rPr>
-        <w:t>getAccountingAdapter</w:t>
-      </w:r>
-      <w:proofErr w:type="spellEnd"/>
-      <w:r>
-        <w:rPr>
-          <w:color w:val="000000"/>
-        </w:rPr>
-        <w:t xml:space="preserve"> </w:t>
-      </w:r>
-      <w:r>
-        <w:rPr>
-          <w:color w:val="666600"/>
-        </w:rPr>
-        <w:t>(</w:t>
-      </w:r>
-      <w:r>
-        <w:rPr>
-          <w:color w:val="660066"/>
-        </w:rPr>
-        <w:t>String</w:t>
-      </w:r>
-      <w:r>
-        <w:rPr>
-          <w:color w:val="000000"/>
-        </w:rPr>
-        <w:t xml:space="preserve"> </w:t>
-      </w:r>
-      <w:proofErr w:type="spellStart"/>
-      <w:r>
-        <w:rPr>
-          <w:color w:val="000000"/>
-        </w:rPr>
-        <w:t>adaptername</w:t>
-      </w:r>
-      <w:proofErr w:type="spellEnd"/>
+        <w:t xml:space="preserve"> adaptername</w:t>
+      </w:r>
       <w:r>
         <w:rPr>
           <w:color w:val="666600"/>
@@ -9108,7 +7984,6 @@
               <w:lang w:val="en-GB"/>
             </w:rPr>
           </w:pPr>
-          <w:proofErr w:type="spellStart"/>
           <w:r>
             <w:rPr>
               <w:lang w:val="en-GB"/>
@@ -9116,7 +7991,6 @@
             <w:t>Bibliografie</w:t>
           </w:r>
           <w:bookmarkEnd w:id="37"/>
-          <w:proofErr w:type="spellEnd"/>
         </w:p>
         <w:sdt>
           <w:sdtPr>
@@ -9416,7 +8290,7 @@
       <w:r>
         <w:fldChar w:fldCharType="separate"/>
       </w:r>
-      <w:hyperlink r:id="rId22" w:anchor="_Toc67242497" w:history="1">
+      <w:hyperlink r:id="rId24" w:anchor="_Toc67242497" w:history="1">
         <w:r>
           <w:rPr>
             <w:rStyle w:val="Hyperlink"/>
@@ -10251,7 +9125,7 @@
       </w:r>
     </w:p>
     <w:sectPr>
-      <w:footerReference w:type="default" r:id="rId23"/>
+      <w:footerReference w:type="default" r:id="rId25"/>
       <w:pgSz w:w="11906" w:h="16838"/>
       <w:pgMar w:top="1417" w:right="1417" w:bottom="1417" w:left="1417" w:header="708" w:footer="708" w:gutter="0"/>
       <w:cols w:space="708"/>
@@ -16418,6 +15292,7 @@
   <w:style w:type="character" w:default="1" w:styleId="Standaardalinea-lettertype">
     <w:name w:val="Default Paragraph Font"/>
     <w:uiPriority w:val="1"/>
+    <w:semiHidden/>
     <w:unhideWhenUsed/>
   </w:style>
   <w:style w:type="table" w:default="1" w:styleId="Standaardtabel">

</xml_diff>